<commit_message>
documents updated for current day
</commit_message>
<xml_diff>
--- a/Documentation/Daily Report (Team) -Team 04.docx
+++ b/Documentation/Daily Report (Team) -Team 04.docx
@@ -194,7 +194,7 @@
                 <w:sz w:val="24"/>
                 <w:szCs w:val="24"/>
               </w:rPr>
-              <w:t>June 16</w:t>
+              <w:t>June 17</w:t>
             </w:r>
             <w:r>
               <w:rPr>
@@ -310,6 +310,48 @@
                 <w:sz w:val="24"/>
                 <w:szCs w:val="24"/>
               </w:rPr>
+              <w:t xml:space="preserve"> Deepthi </w:t>
+            </w:r>
+            <w:proofErr w:type="spellStart"/>
+            <w:r>
+              <w:rPr>
+                <w:rFonts w:ascii="Times New Roman" w:hAnsi="Times New Roman" w:cs="Times New Roman"/>
+                <w:color w:val="000000"/>
+                <w:sz w:val="24"/>
+                <w:szCs w:val="24"/>
+              </w:rPr>
+              <w:t>Gorrepati</w:t>
+            </w:r>
+            <w:proofErr w:type="spellEnd"/>
+          </w:p>
+          <w:p>
+            <w:pPr>
+              <w:spacing w:line="240" w:lineRule="auto"/>
+              <w:rPr>
+                <w:rFonts w:ascii="Times New Roman" w:hAnsi="Times New Roman" w:cs="Times New Roman"/>
+                <w:color w:val="000000"/>
+                <w:sz w:val="24"/>
+                <w:szCs w:val="24"/>
+              </w:rPr>
+            </w:pPr>
+            <w:proofErr w:type="spellStart"/>
+            <w:r>
+              <w:rPr>
+                <w:rFonts w:ascii="Times New Roman" w:hAnsi="Times New Roman" w:cs="Times New Roman"/>
+                <w:color w:val="000000"/>
+                <w:sz w:val="24"/>
+                <w:szCs w:val="24"/>
+              </w:rPr>
+              <w:t>Mahalakshmi</w:t>
+            </w:r>
+            <w:proofErr w:type="spellEnd"/>
+            <w:r>
+              <w:rPr>
+                <w:rFonts w:ascii="Times New Roman" w:hAnsi="Times New Roman" w:cs="Times New Roman"/>
+                <w:color w:val="000000"/>
+                <w:sz w:val="24"/>
+                <w:szCs w:val="24"/>
+              </w:rPr>
               <w:t xml:space="preserve"> </w:t>
             </w:r>
             <w:proofErr w:type="spellStart"/>
@@ -320,110 +362,28 @@
                 <w:sz w:val="24"/>
                 <w:szCs w:val="24"/>
               </w:rPr>
-              <w:t>Deepthi</w:t>
+              <w:t>Kongari</w:t>
             </w:r>
             <w:proofErr w:type="spellEnd"/>
-            <w:r>
-              <w:rPr>
-                <w:rFonts w:ascii="Times New Roman" w:hAnsi="Times New Roman" w:cs="Times New Roman"/>
-                <w:color w:val="000000"/>
-                <w:sz w:val="24"/>
-                <w:szCs w:val="24"/>
-              </w:rPr>
-              <w:t> </w:t>
-            </w:r>
-            <w:proofErr w:type="spellStart"/>
-            <w:r>
-              <w:rPr>
-                <w:rFonts w:ascii="Times New Roman" w:hAnsi="Times New Roman" w:cs="Times New Roman"/>
-                <w:color w:val="000000"/>
-                <w:sz w:val="24"/>
-                <w:szCs w:val="24"/>
-              </w:rPr>
-              <w:t>Gorrepati</w:t>
-            </w:r>
-            <w:proofErr w:type="spellEnd"/>
-          </w:p>
-          <w:p>
-            <w:pPr>
-              <w:spacing w:line="240" w:lineRule="auto"/>
-              <w:rPr>
-                <w:rFonts w:ascii="Times New Roman" w:hAnsi="Times New Roman" w:cs="Times New Roman"/>
-                <w:color w:val="000000"/>
-                <w:sz w:val="24"/>
-                <w:szCs w:val="24"/>
-              </w:rPr>
-            </w:pPr>
-            <w:proofErr w:type="spellStart"/>
-            <w:r>
-              <w:rPr>
-                <w:rFonts w:ascii="Times New Roman" w:hAnsi="Times New Roman" w:cs="Times New Roman"/>
-                <w:color w:val="000000"/>
-                <w:sz w:val="24"/>
-                <w:szCs w:val="24"/>
-              </w:rPr>
-              <w:t>Mahalakshmi</w:t>
-            </w:r>
-            <w:proofErr w:type="spellEnd"/>
-            <w:r>
-              <w:rPr>
-                <w:rFonts w:ascii="Times New Roman" w:hAnsi="Times New Roman" w:cs="Times New Roman"/>
-                <w:color w:val="000000"/>
-                <w:sz w:val="24"/>
-                <w:szCs w:val="24"/>
-              </w:rPr>
-              <w:t xml:space="preserve"> </w:t>
-            </w:r>
-            <w:proofErr w:type="spellStart"/>
-            <w:r>
-              <w:rPr>
-                <w:rFonts w:ascii="Times New Roman" w:hAnsi="Times New Roman" w:cs="Times New Roman"/>
-                <w:color w:val="000000"/>
-                <w:sz w:val="24"/>
-                <w:szCs w:val="24"/>
-              </w:rPr>
-              <w:t>Kongari</w:t>
-            </w:r>
-            <w:proofErr w:type="spellEnd"/>
-          </w:p>
-          <w:p>
-            <w:pPr>
-              <w:spacing w:line="240" w:lineRule="auto"/>
-              <w:rPr>
-                <w:rFonts w:ascii="Times New Roman" w:hAnsi="Times New Roman" w:cs="Times New Roman"/>
-                <w:color w:val="000000"/>
-                <w:sz w:val="24"/>
-                <w:szCs w:val="24"/>
-              </w:rPr>
-            </w:pPr>
-            <w:r>
-              <w:rPr>
-                <w:rFonts w:ascii="Times New Roman" w:hAnsi="Times New Roman" w:cs="Times New Roman"/>
-                <w:color w:val="000000"/>
-                <w:sz w:val="24"/>
-                <w:szCs w:val="24"/>
-              </w:rPr>
-              <w:t xml:space="preserve">Sai </w:t>
-            </w:r>
-            <w:proofErr w:type="spellStart"/>
-            <w:r>
-              <w:rPr>
-                <w:rFonts w:ascii="Times New Roman" w:hAnsi="Times New Roman" w:cs="Times New Roman"/>
-                <w:color w:val="000000"/>
-                <w:sz w:val="24"/>
-                <w:szCs w:val="24"/>
-              </w:rPr>
-              <w:t>Jyothsna</w:t>
-            </w:r>
-            <w:proofErr w:type="spellEnd"/>
-            <w:r>
-              <w:rPr>
-                <w:rFonts w:ascii="Times New Roman" w:hAnsi="Times New Roman" w:cs="Times New Roman"/>
-                <w:color w:val="000000"/>
-                <w:sz w:val="24"/>
-                <w:szCs w:val="24"/>
-              </w:rPr>
-              <w:t xml:space="preserve"> </w:t>
+          </w:p>
+          <w:p>
+            <w:pPr>
+              <w:spacing w:line="240" w:lineRule="auto"/>
+              <w:rPr>
+                <w:rFonts w:ascii="Times New Roman" w:hAnsi="Times New Roman" w:cs="Times New Roman"/>
+                <w:color w:val="000000"/>
+                <w:sz w:val="24"/>
+                <w:szCs w:val="24"/>
+              </w:rPr>
+            </w:pPr>
+            <w:r>
+              <w:rPr>
+                <w:rFonts w:ascii="Times New Roman" w:hAnsi="Times New Roman" w:cs="Times New Roman"/>
+                <w:color w:val="000000"/>
+                <w:sz w:val="24"/>
+                <w:szCs w:val="24"/>
+              </w:rPr>
+              <w:t xml:space="preserve">Sai Jyothsna </w:t>
             </w:r>
             <w:proofErr w:type="spellStart"/>
             <w:r>
@@ -647,7 +607,7 @@
                 <w:sz w:val="24"/>
                 <w:szCs w:val="24"/>
               </w:rPr>
-              <w:t>Client meeting at 1:00 PM CST</w:t>
+              <w:t>Team meeting at 4:00 PM CST</w:t>
             </w:r>
           </w:p>
           <w:p>
@@ -671,7 +631,7 @@
                 <w:sz w:val="24"/>
                 <w:szCs w:val="24"/>
               </w:rPr>
-              <w:t>Team meeting at 4:00 PM CST</w:t>
+              <w:t>Mid-term presentation discussion</w:t>
             </w:r>
           </w:p>
           <w:p>
@@ -695,7 +655,7 @@
                 <w:sz w:val="24"/>
                 <w:szCs w:val="24"/>
               </w:rPr>
-              <w:t>Revision of requirements as per client request</w:t>
+              <w:t>Work on slides for presentation</w:t>
             </w:r>
           </w:p>
           <w:p>
@@ -810,71 +770,7 @@
                 <w:sz w:val="24"/>
                 <w:szCs w:val="24"/>
               </w:rPr>
-              <w:t xml:space="preserve">Client meeting </w:t>
-            </w:r>
-            <w:r>
-              <w:rPr>
-                <w:rFonts w:ascii="Times New Roman" w:hAnsi="Times New Roman" w:cs="Times New Roman"/>
-                <w:sz w:val="24"/>
-                <w:szCs w:val="24"/>
-              </w:rPr>
-              <w:t>completed</w:t>
-            </w:r>
-            <w:r>
-              <w:rPr>
-                <w:rFonts w:ascii="Times New Roman" w:hAnsi="Times New Roman" w:cs="Times New Roman"/>
-                <w:sz w:val="24"/>
-                <w:szCs w:val="24"/>
-              </w:rPr>
-              <w:t xml:space="preserve"> successfully</w:t>
-            </w:r>
-          </w:p>
-          <w:p>
-            <w:pPr>
-              <w:pStyle w:val="ListParagraph"/>
-              <w:numPr>
-                <w:ilvl w:val="0"/>
-                <w:numId w:val="2"/>
-              </w:numPr>
-              <w:spacing w:line="240" w:lineRule="auto"/>
-              <w:jc w:val="both"/>
-              <w:rPr>
-                <w:rFonts w:ascii="Times New Roman" w:hAnsi="Times New Roman" w:cs="Times New Roman"/>
-                <w:sz w:val="24"/>
-                <w:szCs w:val="24"/>
-              </w:rPr>
-            </w:pPr>
-            <w:r>
-              <w:rPr>
-                <w:rFonts w:ascii="Times New Roman" w:hAnsi="Times New Roman" w:cs="Times New Roman"/>
-                <w:sz w:val="24"/>
-                <w:szCs w:val="24"/>
-              </w:rPr>
-              <w:t>Requirements have been revised as per client request</w:t>
-            </w:r>
-          </w:p>
-          <w:p>
-            <w:pPr>
-              <w:pStyle w:val="ListParagraph"/>
-              <w:numPr>
-                <w:ilvl w:val="0"/>
-                <w:numId w:val="2"/>
-              </w:numPr>
-              <w:spacing w:line="240" w:lineRule="auto"/>
-              <w:jc w:val="both"/>
-              <w:rPr>
-                <w:rFonts w:ascii="Times New Roman" w:hAnsi="Times New Roman" w:cs="Times New Roman"/>
-                <w:sz w:val="24"/>
-                <w:szCs w:val="24"/>
-              </w:rPr>
-            </w:pPr>
-            <w:r>
-              <w:rPr>
-                <w:rFonts w:ascii="Times New Roman" w:hAnsi="Times New Roman" w:cs="Times New Roman"/>
-                <w:sz w:val="24"/>
-                <w:szCs w:val="24"/>
-              </w:rPr>
-              <w:t>Team is working on their assigned tasks.</w:t>
+              <w:t>Slides have been prepared and submitted</w:t>
             </w:r>
           </w:p>
           <w:p>
@@ -1061,15 +957,7 @@
                 <w:sz w:val="24"/>
                 <w:szCs w:val="24"/>
               </w:rPr>
-              <w:t xml:space="preserve">Work of Mid-term </w:t>
-            </w:r>
-            <w:r>
-              <w:rPr>
-                <w:rFonts w:ascii="Times New Roman" w:hAnsi="Times New Roman" w:cs="Times New Roman"/>
-                <w:sz w:val="24"/>
-                <w:szCs w:val="24"/>
-              </w:rPr>
-              <w:t>presentation</w:t>
+              <w:t>Start working on coding the application</w:t>
             </w:r>
             <w:bookmarkStart w:id="0" w:name="_GoBack"/>
             <w:bookmarkEnd w:id="0"/>

</xml_diff>

<commit_message>
updated docs for current day
</commit_message>
<xml_diff>
--- a/Documentation/Daily Report (Team) -Team 04.docx
+++ b/Documentation/Daily Report (Team) -Team 04.docx
@@ -194,7 +194,7 @@
                 <w:sz w:val="24"/>
                 <w:szCs w:val="24"/>
               </w:rPr>
-              <w:t>June 17</w:t>
+              <w:t>June 22</w:t>
             </w:r>
             <w:r>
               <w:rPr>
@@ -631,7 +631,7 @@
                 <w:sz w:val="24"/>
                 <w:szCs w:val="24"/>
               </w:rPr>
-              <w:t>Mid-term presentation discussion</w:t>
+              <w:t>Create implementation plan</w:t>
             </w:r>
           </w:p>
           <w:p>
@@ -655,7 +655,49 @@
                 <w:sz w:val="24"/>
                 <w:szCs w:val="24"/>
               </w:rPr>
-              <w:t>Work on slides for presentation</w:t>
+              <w:t>Create m</w:t>
+            </w:r>
+            <w:bookmarkStart w:id="0" w:name="_GoBack"/>
+            <w:bookmarkEnd w:id="0"/>
+            <w:r>
+              <w:rPr>
+                <w:rFonts w:ascii="Times New Roman" w:hAnsi="Times New Roman" w:cs="Times New Roman"/>
+                <w:sz w:val="24"/>
+                <w:szCs w:val="24"/>
+              </w:rPr>
+              <w:t xml:space="preserve">ember </w:t>
+            </w:r>
+            <w:r>
+              <w:rPr>
+                <w:rFonts w:ascii="Times New Roman" w:hAnsi="Times New Roman" w:cs="Times New Roman"/>
+                <w:sz w:val="24"/>
+                <w:szCs w:val="24"/>
+              </w:rPr>
+              <w:t>role of implementation</w:t>
+            </w:r>
+          </w:p>
+          <w:p>
+            <w:pPr>
+              <w:pStyle w:val="ListParagraph"/>
+              <w:numPr>
+                <w:ilvl w:val="0"/>
+                <w:numId w:val="1"/>
+              </w:numPr>
+              <w:spacing w:line="240" w:lineRule="auto"/>
+              <w:jc w:val="both"/>
+              <w:rPr>
+                <w:rFonts w:ascii="Times New Roman" w:hAnsi="Times New Roman" w:cs="Times New Roman"/>
+                <w:sz w:val="24"/>
+                <w:szCs w:val="24"/>
+              </w:rPr>
+            </w:pPr>
+            <w:r>
+              <w:rPr>
+                <w:rFonts w:ascii="Times New Roman" w:hAnsi="Times New Roman" w:cs="Times New Roman"/>
+                <w:sz w:val="24"/>
+                <w:szCs w:val="24"/>
+              </w:rPr>
+              <w:t>Setup environment for development</w:t>
             </w:r>
           </w:p>
           <w:p>
@@ -770,8 +812,18 @@
                 <w:sz w:val="24"/>
                 <w:szCs w:val="24"/>
               </w:rPr>
-              <w:t>Slides have been prepared and submitted</w:t>
-            </w:r>
+              <w:t xml:space="preserve">Implementation plan has been created and uploaded to </w:t>
+            </w:r>
+            <w:proofErr w:type="spellStart"/>
+            <w:r>
+              <w:rPr>
+                <w:rFonts w:ascii="Times New Roman" w:hAnsi="Times New Roman" w:cs="Times New Roman"/>
+                <w:sz w:val="24"/>
+                <w:szCs w:val="24"/>
+              </w:rPr>
+              <w:t>Git</w:t>
+            </w:r>
+            <w:proofErr w:type="spellEnd"/>
           </w:p>
           <w:p>
             <w:pPr>
@@ -794,11 +846,54 @@
                 <w:sz w:val="24"/>
                 <w:szCs w:val="24"/>
               </w:rPr>
-              <w:t>Team meeting completed as per schedule.</w:t>
-            </w:r>
-          </w:p>
-          <w:p>
-            <w:pPr>
+              <w:t xml:space="preserve">Member </w:t>
+            </w:r>
+            <w:r>
+              <w:rPr>
+                <w:rFonts w:ascii="Times New Roman" w:hAnsi="Times New Roman" w:cs="Times New Roman"/>
+                <w:sz w:val="24"/>
+                <w:szCs w:val="24"/>
+              </w:rPr>
+              <w:t>role of implementation</w:t>
+            </w:r>
+            <w:r>
+              <w:rPr>
+                <w:rFonts w:ascii="Times New Roman" w:hAnsi="Times New Roman" w:cs="Times New Roman"/>
+                <w:sz w:val="24"/>
+                <w:szCs w:val="24"/>
+              </w:rPr>
+              <w:t xml:space="preserve"> </w:t>
+            </w:r>
+            <w:r>
+              <w:rPr>
+                <w:rFonts w:ascii="Times New Roman" w:hAnsi="Times New Roman" w:cs="Times New Roman"/>
+                <w:sz w:val="24"/>
+                <w:szCs w:val="24"/>
+              </w:rPr>
+              <w:t xml:space="preserve">has </w:t>
+            </w:r>
+            <w:r>
+              <w:rPr>
+                <w:rFonts w:ascii="Times New Roman" w:hAnsi="Times New Roman" w:cs="Times New Roman"/>
+                <w:sz w:val="24"/>
+                <w:szCs w:val="24"/>
+              </w:rPr>
+              <w:t xml:space="preserve">been created and uploaded to </w:t>
+            </w:r>
+            <w:proofErr w:type="spellStart"/>
+            <w:r>
+              <w:rPr>
+                <w:rFonts w:ascii="Times New Roman" w:hAnsi="Times New Roman" w:cs="Times New Roman"/>
+                <w:sz w:val="24"/>
+                <w:szCs w:val="24"/>
+              </w:rPr>
+              <w:t>Git</w:t>
+            </w:r>
+            <w:proofErr w:type="spellEnd"/>
+          </w:p>
+          <w:p>
+            <w:pPr>
+              <w:pStyle w:val="ListParagraph"/>
               <w:spacing w:line="240" w:lineRule="auto"/>
               <w:jc w:val="both"/>
               <w:rPr>
@@ -957,10 +1052,16 @@
                 <w:sz w:val="24"/>
                 <w:szCs w:val="24"/>
               </w:rPr>
-              <w:t>Start working on coding the application</w:t>
-            </w:r>
-            <w:bookmarkStart w:id="0" w:name="_GoBack"/>
-            <w:bookmarkEnd w:id="0"/>
+              <w:t xml:space="preserve">Work on assigned </w:t>
+            </w:r>
+            <w:r>
+              <w:rPr>
+                <w:rFonts w:ascii="Times New Roman" w:hAnsi="Times New Roman" w:cs="Times New Roman"/>
+                <w:sz w:val="24"/>
+                <w:szCs w:val="24"/>
+              </w:rPr>
+              <w:t>development tasks</w:t>
+            </w:r>
           </w:p>
         </w:tc>
       </w:tr>

</xml_diff>

<commit_message>
made a small change in the planned objective
</commit_message>
<xml_diff>
--- a/Documentation/Daily Report (Team) -Team 04.docx
+++ b/Documentation/Daily Report (Team) -Team 04.docx
@@ -292,6 +292,26 @@
                 <w:szCs w:val="24"/>
               </w:rPr>
             </w:pPr>
+            <w:r>
+              <w:rPr>
+                <w:rFonts w:ascii="Times New Roman" w:hAnsi="Times New Roman" w:cs="Times New Roman"/>
+                <w:color w:val="000000"/>
+                <w:sz w:val="24"/>
+                <w:szCs w:val="24"/>
+              </w:rPr>
+              <w:t>Bhavya Deepthi Gorrepati</w:t>
+            </w:r>
+          </w:p>
+          <w:p>
+            <w:pPr>
+              <w:spacing w:line="240" w:lineRule="auto"/>
+              <w:rPr>
+                <w:rFonts w:ascii="Times New Roman" w:hAnsi="Times New Roman" w:cs="Times New Roman"/>
+                <w:color w:val="000000"/>
+                <w:sz w:val="24"/>
+                <w:szCs w:val="24"/>
+              </w:rPr>
+            </w:pPr>
             <w:proofErr w:type="spellStart"/>
             <w:r>
               <w:rPr>
@@ -300,7 +320,7 @@
                 <w:sz w:val="24"/>
                 <w:szCs w:val="24"/>
               </w:rPr>
-              <w:t>Bhavya</w:t>
+              <w:t>Mahalakshmi</w:t>
             </w:r>
             <w:proofErr w:type="spellEnd"/>
             <w:r>
@@ -310,7 +330,7 @@
                 <w:sz w:val="24"/>
                 <w:szCs w:val="24"/>
               </w:rPr>
-              <w:t xml:space="preserve"> Deepthi </w:t>
+              <w:t xml:space="preserve"> </w:t>
             </w:r>
             <w:proofErr w:type="spellStart"/>
             <w:r>
@@ -320,7 +340,7 @@
                 <w:sz w:val="24"/>
                 <w:szCs w:val="24"/>
               </w:rPr>
-              <w:t>Gorrepati</w:t>
+              <w:t>Kongari</w:t>
             </w:r>
             <w:proofErr w:type="spellEnd"/>
           </w:p>
@@ -334,6 +354,15 @@
                 <w:szCs w:val="24"/>
               </w:rPr>
             </w:pPr>
+            <w:r>
+              <w:rPr>
+                <w:rFonts w:ascii="Times New Roman" w:hAnsi="Times New Roman" w:cs="Times New Roman"/>
+                <w:color w:val="000000"/>
+                <w:sz w:val="24"/>
+                <w:szCs w:val="24"/>
+              </w:rPr>
+              <w:t xml:space="preserve">Sai </w:t>
+            </w:r>
             <w:proofErr w:type="spellStart"/>
             <w:r>
               <w:rPr>
@@ -342,7 +371,7 @@
                 <w:sz w:val="24"/>
                 <w:szCs w:val="24"/>
               </w:rPr>
-              <w:t>Mahalakshmi</w:t>
+              <w:t>Jyothsna</w:t>
             </w:r>
             <w:proofErr w:type="spellEnd"/>
             <w:r>
@@ -353,37 +382,6 @@
                 <w:szCs w:val="24"/>
               </w:rPr>
               <w:t xml:space="preserve"> </w:t>
-            </w:r>
-            <w:proofErr w:type="spellStart"/>
-            <w:r>
-              <w:rPr>
-                <w:rFonts w:ascii="Times New Roman" w:hAnsi="Times New Roman" w:cs="Times New Roman"/>
-                <w:color w:val="000000"/>
-                <w:sz w:val="24"/>
-                <w:szCs w:val="24"/>
-              </w:rPr>
-              <w:t>Kongari</w:t>
-            </w:r>
-            <w:proofErr w:type="spellEnd"/>
-          </w:p>
-          <w:p>
-            <w:pPr>
-              <w:spacing w:line="240" w:lineRule="auto"/>
-              <w:rPr>
-                <w:rFonts w:ascii="Times New Roman" w:hAnsi="Times New Roman" w:cs="Times New Roman"/>
-                <w:color w:val="000000"/>
-                <w:sz w:val="24"/>
-                <w:szCs w:val="24"/>
-              </w:rPr>
-            </w:pPr>
-            <w:r>
-              <w:rPr>
-                <w:rFonts w:ascii="Times New Roman" w:hAnsi="Times New Roman" w:cs="Times New Roman"/>
-                <w:color w:val="000000"/>
-                <w:sz w:val="24"/>
-                <w:szCs w:val="24"/>
-              </w:rPr>
-              <w:t xml:space="preserve">Sai Jyothsna </w:t>
             </w:r>
             <w:proofErr w:type="spellStart"/>
             <w:r>
@@ -631,7 +629,17 @@
                 <w:sz w:val="24"/>
                 <w:szCs w:val="24"/>
               </w:rPr>
-              <w:t>Start working on login functionality.</w:t>
+              <w:t xml:space="preserve">Start working on signup </w:t>
+            </w:r>
+            <w:bookmarkStart w:id="0" w:name="_GoBack"/>
+            <w:bookmarkEnd w:id="0"/>
+            <w:r>
+              <w:rPr>
+                <w:rFonts w:ascii="Times New Roman" w:hAnsi="Times New Roman" w:cs="Times New Roman"/>
+                <w:sz w:val="24"/>
+                <w:szCs w:val="24"/>
+              </w:rPr>
+              <w:t>functionality.</w:t>
             </w:r>
           </w:p>
           <w:p>
@@ -649,23 +657,13 @@
                 <w:szCs w:val="24"/>
               </w:rPr>
             </w:pPr>
-            <w:proofErr w:type="spellStart"/>
-            <w:r>
-              <w:rPr>
-                <w:rFonts w:ascii="Times New Roman" w:hAnsi="Times New Roman" w:cs="Times New Roman"/>
-                <w:sz w:val="24"/>
-                <w:szCs w:val="24"/>
-              </w:rPr>
-              <w:t>Bhavya</w:t>
-            </w:r>
-            <w:proofErr w:type="spellEnd"/>
-            <w:r>
-              <w:rPr>
-                <w:rFonts w:ascii="Times New Roman" w:hAnsi="Times New Roman" w:cs="Times New Roman"/>
-                <w:sz w:val="24"/>
-                <w:szCs w:val="24"/>
-              </w:rPr>
-              <w:t xml:space="preserve"> and </w:t>
+            <w:r>
+              <w:rPr>
+                <w:rFonts w:ascii="Times New Roman" w:hAnsi="Times New Roman" w:cs="Times New Roman"/>
+                <w:sz w:val="24"/>
+                <w:szCs w:val="24"/>
+              </w:rPr>
+              <w:t xml:space="preserve">Bhavya and </w:t>
             </w:r>
             <w:proofErr w:type="spellStart"/>
             <w:r>
@@ -725,13 +723,23 @@
                 <w:szCs w:val="24"/>
               </w:rPr>
             </w:pPr>
-            <w:r>
-              <w:rPr>
-                <w:rFonts w:ascii="Times New Roman" w:hAnsi="Times New Roman" w:cs="Times New Roman"/>
-                <w:sz w:val="24"/>
-                <w:szCs w:val="24"/>
-              </w:rPr>
-              <w:t xml:space="preserve">Jyothsna and </w:t>
+            <w:proofErr w:type="spellStart"/>
+            <w:r>
+              <w:rPr>
+                <w:rFonts w:ascii="Times New Roman" w:hAnsi="Times New Roman" w:cs="Times New Roman"/>
+                <w:sz w:val="24"/>
+                <w:szCs w:val="24"/>
+              </w:rPr>
+              <w:t>Jyothsna</w:t>
+            </w:r>
+            <w:proofErr w:type="spellEnd"/>
+            <w:r>
+              <w:rPr>
+                <w:rFonts w:ascii="Times New Roman" w:hAnsi="Times New Roman" w:cs="Times New Roman"/>
+                <w:sz w:val="24"/>
+                <w:szCs w:val="24"/>
+              </w:rPr>
+              <w:t xml:space="preserve"> and </w:t>
             </w:r>
             <w:proofErr w:type="spellStart"/>
             <w:r>
@@ -964,8 +972,6 @@
               </w:rPr>
               <w:t>schema has been created.</w:t>
             </w:r>
-            <w:bookmarkStart w:id="0" w:name="_GoBack"/>
-            <w:bookmarkEnd w:id="0"/>
           </w:p>
           <w:p>
             <w:pPr>

</xml_diff>

<commit_message>
codes for current day
</commit_message>
<xml_diff>
--- a/Documentation/Daily Report (Team) -Team 04.docx
+++ b/Documentation/Daily Report (Team) -Team 04.docx
@@ -312,74 +312,151 @@
                 <w:szCs w:val="24"/>
               </w:rPr>
             </w:pPr>
-            <w:r>
-              <w:rPr>
-                <w:rFonts w:ascii="Times New Roman" w:hAnsi="Times New Roman" w:cs="Times New Roman"/>
-                <w:color w:val="000000"/>
-                <w:sz w:val="24"/>
-                <w:szCs w:val="24"/>
-              </w:rPr>
-              <w:t>Mahalakshmi Kongari</w:t>
-            </w:r>
-          </w:p>
-          <w:p>
-            <w:pPr>
-              <w:spacing w:line="240" w:lineRule="auto"/>
-              <w:rPr>
-                <w:rFonts w:ascii="Times New Roman" w:hAnsi="Times New Roman" w:cs="Times New Roman"/>
-                <w:color w:val="000000"/>
-                <w:sz w:val="24"/>
-                <w:szCs w:val="24"/>
-              </w:rPr>
-            </w:pPr>
-            <w:r>
-              <w:rPr>
-                <w:rFonts w:ascii="Times New Roman" w:hAnsi="Times New Roman" w:cs="Times New Roman"/>
-                <w:color w:val="000000"/>
-                <w:sz w:val="24"/>
-                <w:szCs w:val="24"/>
-              </w:rPr>
-              <w:t>Sai Jyothsna Mathi</w:t>
-            </w:r>
-          </w:p>
-          <w:p>
-            <w:pPr>
-              <w:spacing w:line="240" w:lineRule="auto"/>
-              <w:rPr>
-                <w:rFonts w:ascii="Times New Roman" w:hAnsi="Times New Roman" w:cs="Times New Roman"/>
-                <w:color w:val="000000"/>
-                <w:sz w:val="24"/>
-                <w:szCs w:val="24"/>
-              </w:rPr>
-            </w:pPr>
-            <w:r>
-              <w:rPr>
-                <w:rFonts w:ascii="Times New Roman" w:hAnsi="Times New Roman" w:cs="Times New Roman"/>
-                <w:color w:val="000000"/>
-                <w:sz w:val="24"/>
-                <w:szCs w:val="24"/>
-              </w:rPr>
-              <w:t>Jeevan Reddy Mure</w:t>
-            </w:r>
-          </w:p>
-          <w:p>
-            <w:pPr>
-              <w:rPr>
-                <w:rFonts w:ascii="Times New Roman" w:hAnsi="Times New Roman" w:cs="Times New Roman"/>
-                <w:color w:val="000000"/>
-                <w:sz w:val="24"/>
-                <w:szCs w:val="24"/>
-              </w:rPr>
-            </w:pPr>
-            <w:r>
-              <w:rPr>
-                <w:rFonts w:ascii="Times New Roman" w:hAnsi="Times New Roman" w:cs="Times New Roman"/>
-                <w:color w:val="000000"/>
-                <w:sz w:val="24"/>
-                <w:szCs w:val="24"/>
-              </w:rPr>
-              <w:t>Dheeraj Edupuganti</w:t>
-            </w:r>
+            <w:proofErr w:type="spellStart"/>
+            <w:r>
+              <w:rPr>
+                <w:rFonts w:ascii="Times New Roman" w:hAnsi="Times New Roman" w:cs="Times New Roman"/>
+                <w:color w:val="000000"/>
+                <w:sz w:val="24"/>
+                <w:szCs w:val="24"/>
+              </w:rPr>
+              <w:t>Mahalakshmi</w:t>
+            </w:r>
+            <w:proofErr w:type="spellEnd"/>
+            <w:r>
+              <w:rPr>
+                <w:rFonts w:ascii="Times New Roman" w:hAnsi="Times New Roman" w:cs="Times New Roman"/>
+                <w:color w:val="000000"/>
+                <w:sz w:val="24"/>
+                <w:szCs w:val="24"/>
+              </w:rPr>
+              <w:t xml:space="preserve"> </w:t>
+            </w:r>
+            <w:proofErr w:type="spellStart"/>
+            <w:r>
+              <w:rPr>
+                <w:rFonts w:ascii="Times New Roman" w:hAnsi="Times New Roman" w:cs="Times New Roman"/>
+                <w:color w:val="000000"/>
+                <w:sz w:val="24"/>
+                <w:szCs w:val="24"/>
+              </w:rPr>
+              <w:t>Kongari</w:t>
+            </w:r>
+            <w:proofErr w:type="spellEnd"/>
+          </w:p>
+          <w:p>
+            <w:pPr>
+              <w:spacing w:line="240" w:lineRule="auto"/>
+              <w:rPr>
+                <w:rFonts w:ascii="Times New Roman" w:hAnsi="Times New Roman" w:cs="Times New Roman"/>
+                <w:color w:val="000000"/>
+                <w:sz w:val="24"/>
+                <w:szCs w:val="24"/>
+              </w:rPr>
+            </w:pPr>
+            <w:r>
+              <w:rPr>
+                <w:rFonts w:ascii="Times New Roman" w:hAnsi="Times New Roman" w:cs="Times New Roman"/>
+                <w:color w:val="000000"/>
+                <w:sz w:val="24"/>
+                <w:szCs w:val="24"/>
+              </w:rPr>
+              <w:t xml:space="preserve">Sai Jyothsna </w:t>
+            </w:r>
+            <w:proofErr w:type="spellStart"/>
+            <w:r>
+              <w:rPr>
+                <w:rFonts w:ascii="Times New Roman" w:hAnsi="Times New Roman" w:cs="Times New Roman"/>
+                <w:color w:val="000000"/>
+                <w:sz w:val="24"/>
+                <w:szCs w:val="24"/>
+              </w:rPr>
+              <w:t>Mathi</w:t>
+            </w:r>
+            <w:proofErr w:type="spellEnd"/>
+          </w:p>
+          <w:p>
+            <w:pPr>
+              <w:spacing w:line="240" w:lineRule="auto"/>
+              <w:rPr>
+                <w:rFonts w:ascii="Times New Roman" w:hAnsi="Times New Roman" w:cs="Times New Roman"/>
+                <w:color w:val="000000"/>
+                <w:sz w:val="24"/>
+                <w:szCs w:val="24"/>
+              </w:rPr>
+            </w:pPr>
+            <w:proofErr w:type="spellStart"/>
+            <w:r>
+              <w:rPr>
+                <w:rFonts w:ascii="Times New Roman" w:hAnsi="Times New Roman" w:cs="Times New Roman"/>
+                <w:color w:val="000000"/>
+                <w:sz w:val="24"/>
+                <w:szCs w:val="24"/>
+              </w:rPr>
+              <w:t>Jeevan</w:t>
+            </w:r>
+            <w:proofErr w:type="spellEnd"/>
+            <w:r>
+              <w:rPr>
+                <w:rFonts w:ascii="Times New Roman" w:hAnsi="Times New Roman" w:cs="Times New Roman"/>
+                <w:color w:val="000000"/>
+                <w:sz w:val="24"/>
+                <w:szCs w:val="24"/>
+              </w:rPr>
+              <w:t xml:space="preserve"> Reddy </w:t>
+            </w:r>
+            <w:proofErr w:type="spellStart"/>
+            <w:r>
+              <w:rPr>
+                <w:rFonts w:ascii="Times New Roman" w:hAnsi="Times New Roman" w:cs="Times New Roman"/>
+                <w:color w:val="000000"/>
+                <w:sz w:val="24"/>
+                <w:szCs w:val="24"/>
+              </w:rPr>
+              <w:t>Mure</w:t>
+            </w:r>
+            <w:proofErr w:type="spellEnd"/>
+          </w:p>
+          <w:p>
+            <w:pPr>
+              <w:rPr>
+                <w:rFonts w:ascii="Times New Roman" w:hAnsi="Times New Roman" w:cs="Times New Roman"/>
+                <w:color w:val="000000"/>
+                <w:sz w:val="24"/>
+                <w:szCs w:val="24"/>
+              </w:rPr>
+            </w:pPr>
+            <w:proofErr w:type="spellStart"/>
+            <w:r>
+              <w:rPr>
+                <w:rFonts w:ascii="Times New Roman" w:hAnsi="Times New Roman" w:cs="Times New Roman"/>
+                <w:color w:val="000000"/>
+                <w:sz w:val="24"/>
+                <w:szCs w:val="24"/>
+              </w:rPr>
+              <w:t>Dheeraj</w:t>
+            </w:r>
+            <w:proofErr w:type="spellEnd"/>
+            <w:r>
+              <w:rPr>
+                <w:rFonts w:ascii="Times New Roman" w:hAnsi="Times New Roman" w:cs="Times New Roman"/>
+                <w:color w:val="000000"/>
+                <w:sz w:val="24"/>
+                <w:szCs w:val="24"/>
+              </w:rPr>
+              <w:t xml:space="preserve"> </w:t>
+            </w:r>
+            <w:proofErr w:type="spellStart"/>
+            <w:r>
+              <w:rPr>
+                <w:rFonts w:ascii="Times New Roman" w:hAnsi="Times New Roman" w:cs="Times New Roman"/>
+                <w:color w:val="000000"/>
+                <w:sz w:val="24"/>
+                <w:szCs w:val="24"/>
+              </w:rPr>
+              <w:t>Edupuganti</w:t>
+            </w:r>
+            <w:proofErr w:type="spellEnd"/>
           </w:p>
         </w:tc>
       </w:tr>
@@ -558,21 +635,49 @@
                 <w:szCs w:val="24"/>
               </w:rPr>
             </w:pPr>
-            <w:r>
-              <w:rPr>
-                <w:rFonts w:ascii="Times New Roman" w:hAnsi="Times New Roman" w:cs="Times New Roman"/>
-                <w:sz w:val="24"/>
-                <w:szCs w:val="24"/>
-              </w:rPr>
-              <w:t xml:space="preserve">Bhavya and </w:t>
-            </w:r>
-            <w:r>
-              <w:rPr>
-                <w:rFonts w:ascii="Times New Roman" w:hAnsi="Times New Roman" w:cs="Times New Roman"/>
-                <w:sz w:val="24"/>
-                <w:szCs w:val="24"/>
-              </w:rPr>
-              <w:t>Mahalakshmi to work on Validation</w:t>
+            <w:proofErr w:type="spellStart"/>
+            <w:r>
+              <w:rPr>
+                <w:rFonts w:ascii="Times New Roman" w:hAnsi="Times New Roman" w:cs="Times New Roman"/>
+                <w:sz w:val="24"/>
+                <w:szCs w:val="24"/>
+              </w:rPr>
+              <w:t>Bhavya</w:t>
+            </w:r>
+            <w:proofErr w:type="spellEnd"/>
+            <w:r>
+              <w:rPr>
+                <w:rFonts w:ascii="Times New Roman" w:hAnsi="Times New Roman" w:cs="Times New Roman"/>
+                <w:sz w:val="24"/>
+                <w:szCs w:val="24"/>
+              </w:rPr>
+              <w:t xml:space="preserve"> and </w:t>
+            </w:r>
+            <w:proofErr w:type="spellStart"/>
+            <w:r>
+              <w:rPr>
+                <w:rFonts w:ascii="Times New Roman" w:hAnsi="Times New Roman" w:cs="Times New Roman"/>
+                <w:sz w:val="24"/>
+                <w:szCs w:val="24"/>
+              </w:rPr>
+              <w:t>Mahalakshmi</w:t>
+            </w:r>
+            <w:proofErr w:type="spellEnd"/>
+            <w:r>
+              <w:rPr>
+                <w:rFonts w:ascii="Times New Roman" w:hAnsi="Times New Roman" w:cs="Times New Roman"/>
+                <w:sz w:val="24"/>
+                <w:szCs w:val="24"/>
+              </w:rPr>
+              <w:t xml:space="preserve"> to work on v</w:t>
+            </w:r>
+            <w:r>
+              <w:rPr>
+                <w:rFonts w:ascii="Times New Roman" w:hAnsi="Times New Roman" w:cs="Times New Roman"/>
+                <w:sz w:val="24"/>
+                <w:szCs w:val="24"/>
+              </w:rPr>
+              <w:t>alidation</w:t>
             </w:r>
             <w:r>
               <w:rPr>
@@ -620,8 +725,18 @@
                 <w:sz w:val="24"/>
                 <w:szCs w:val="24"/>
               </w:rPr>
-              <w:t>Jyothsna and Dheeraj</w:t>
-            </w:r>
+              <w:t xml:space="preserve">Jyothsna and </w:t>
+            </w:r>
+            <w:proofErr w:type="spellStart"/>
+            <w:r>
+              <w:rPr>
+                <w:rFonts w:ascii="Times New Roman" w:hAnsi="Times New Roman" w:cs="Times New Roman"/>
+                <w:sz w:val="24"/>
+                <w:szCs w:val="24"/>
+              </w:rPr>
+              <w:t>Dheeraj</w:t>
+            </w:r>
+            <w:proofErr w:type="spellEnd"/>
             <w:r>
               <w:rPr>
                 <w:rFonts w:ascii="Times New Roman" w:hAnsi="Times New Roman" w:cs="Times New Roman"/>
@@ -646,13 +761,23 @@
                 <w:szCs w:val="24"/>
               </w:rPr>
             </w:pPr>
-            <w:r>
-              <w:rPr>
-                <w:rFonts w:ascii="Times New Roman" w:hAnsi="Times New Roman" w:cs="Times New Roman"/>
-                <w:sz w:val="24"/>
-                <w:szCs w:val="24"/>
-              </w:rPr>
-              <w:t xml:space="preserve">Jeevan to work on </w:t>
+            <w:proofErr w:type="spellStart"/>
+            <w:r>
+              <w:rPr>
+                <w:rFonts w:ascii="Times New Roman" w:hAnsi="Times New Roman" w:cs="Times New Roman"/>
+                <w:sz w:val="24"/>
+                <w:szCs w:val="24"/>
+              </w:rPr>
+              <w:t>Jeevan</w:t>
+            </w:r>
+            <w:proofErr w:type="spellEnd"/>
+            <w:r>
+              <w:rPr>
+                <w:rFonts w:ascii="Times New Roman" w:hAnsi="Times New Roman" w:cs="Times New Roman"/>
+                <w:sz w:val="24"/>
+                <w:szCs w:val="24"/>
+              </w:rPr>
+              <w:t xml:space="preserve"> to work on </w:t>
             </w:r>
             <w:r>
               <w:rPr>
@@ -661,6 +786,14 @@
                 <w:szCs w:val="24"/>
               </w:rPr>
               <w:t>testing the model</w:t>
+            </w:r>
+            <w:r>
+              <w:rPr>
+                <w:rFonts w:ascii="Times New Roman" w:hAnsi="Times New Roman" w:cs="Times New Roman"/>
+                <w:sz w:val="24"/>
+                <w:szCs w:val="24"/>
+              </w:rPr>
+              <w:t xml:space="preserve"> using postman</w:t>
             </w:r>
             <w:bookmarkStart w:id="0" w:name="_GoBack"/>
             <w:bookmarkEnd w:id="0"/>
@@ -761,7 +894,15 @@
                 <w:sz w:val="24"/>
                 <w:szCs w:val="24"/>
               </w:rPr>
-              <w:t>UI has been created for regist</w:t>
+              <w:t>Validations have been written</w:t>
+            </w:r>
+            <w:r>
+              <w:rPr>
+                <w:rFonts w:ascii="Times New Roman" w:hAnsi="Times New Roman" w:cs="Times New Roman"/>
+                <w:sz w:val="24"/>
+                <w:szCs w:val="24"/>
+              </w:rPr>
+              <w:t xml:space="preserve"> for regist</w:t>
             </w:r>
             <w:r>
               <w:rPr>
@@ -793,7 +934,7 @@
                 <w:sz w:val="24"/>
                 <w:szCs w:val="24"/>
               </w:rPr>
-              <w:t>Backend environment has been setup for mongo dB and express.</w:t>
+              <w:t>Backend coding has been done for registration page</w:t>
             </w:r>
           </w:p>
           <w:p>
@@ -817,39 +958,7 @@
                 <w:sz w:val="24"/>
                 <w:szCs w:val="24"/>
               </w:rPr>
-              <w:t>CSS has been included</w:t>
-            </w:r>
-          </w:p>
-          <w:p>
-            <w:pPr>
-              <w:pStyle w:val="ListParagraph"/>
-              <w:numPr>
-                <w:ilvl w:val="0"/>
-                <w:numId w:val="2"/>
-              </w:numPr>
-              <w:spacing w:line="240" w:lineRule="auto"/>
-              <w:jc w:val="both"/>
-              <w:rPr>
-                <w:rFonts w:ascii="Times New Roman" w:hAnsi="Times New Roman" w:cs="Times New Roman"/>
-                <w:sz w:val="24"/>
-                <w:szCs w:val="24"/>
-              </w:rPr>
-            </w:pPr>
-            <w:r>
-              <w:rPr>
-                <w:rFonts w:ascii="Times New Roman" w:hAnsi="Times New Roman" w:cs="Times New Roman"/>
-                <w:sz w:val="24"/>
-                <w:szCs w:val="24"/>
-              </w:rPr>
-              <w:t xml:space="preserve">Registration </w:t>
-            </w:r>
-            <w:r>
-              <w:rPr>
-                <w:rFonts w:ascii="Times New Roman" w:hAnsi="Times New Roman" w:cs="Times New Roman"/>
-                <w:sz w:val="24"/>
-                <w:szCs w:val="24"/>
-              </w:rPr>
-              <w:t>schema has been created.</w:t>
+              <w:t>Testing has been done and validations are working</w:t>
             </w:r>
           </w:p>
           <w:p>

</xml_diff>

<commit_message>
Added Daily team report for Day 13
</commit_message>
<xml_diff>
--- a/Documentation/Daily Report (Team) -Team 04.docx
+++ b/Documentation/Daily Report (Team) -Team 04.docx
@@ -194,7 +194,7 @@
                 <w:sz w:val="24"/>
                 <w:szCs w:val="24"/>
               </w:rPr>
-              <w:t>June 24</w:t>
+              <w:t>June 29</w:t>
             </w:r>
             <w:r>
               <w:rPr>
@@ -330,38 +330,47 @@
                 <w:sz w:val="24"/>
                 <w:szCs w:val="24"/>
               </w:rPr>
+              <w:t xml:space="preserve"> Kongari</w:t>
+            </w:r>
+          </w:p>
+          <w:p>
+            <w:pPr>
+              <w:spacing w:line="240" w:lineRule="auto"/>
+              <w:rPr>
+                <w:rFonts w:ascii="Times New Roman" w:hAnsi="Times New Roman" w:cs="Times New Roman"/>
+                <w:color w:val="000000"/>
+                <w:sz w:val="24"/>
+                <w:szCs w:val="24"/>
+              </w:rPr>
+            </w:pPr>
+            <w:r>
+              <w:rPr>
+                <w:rFonts w:ascii="Times New Roman" w:hAnsi="Times New Roman" w:cs="Times New Roman"/>
+                <w:color w:val="000000"/>
+                <w:sz w:val="24"/>
+                <w:szCs w:val="24"/>
+              </w:rPr>
+              <w:t xml:space="preserve">Sai </w:t>
+            </w:r>
+            <w:proofErr w:type="spellStart"/>
+            <w:r>
+              <w:rPr>
+                <w:rFonts w:ascii="Times New Roman" w:hAnsi="Times New Roman" w:cs="Times New Roman"/>
+                <w:color w:val="000000"/>
+                <w:sz w:val="24"/>
+                <w:szCs w:val="24"/>
+              </w:rPr>
+              <w:t>Jyothsna</w:t>
+            </w:r>
+            <w:proofErr w:type="spellEnd"/>
+            <w:r>
+              <w:rPr>
+                <w:rFonts w:ascii="Times New Roman" w:hAnsi="Times New Roman" w:cs="Times New Roman"/>
+                <w:color w:val="000000"/>
+                <w:sz w:val="24"/>
+                <w:szCs w:val="24"/>
+              </w:rPr>
               <w:t xml:space="preserve"> </w:t>
-            </w:r>
-            <w:proofErr w:type="spellStart"/>
-            <w:r>
-              <w:rPr>
-                <w:rFonts w:ascii="Times New Roman" w:hAnsi="Times New Roman" w:cs="Times New Roman"/>
-                <w:color w:val="000000"/>
-                <w:sz w:val="24"/>
-                <w:szCs w:val="24"/>
-              </w:rPr>
-              <w:t>Kongari</w:t>
-            </w:r>
-            <w:proofErr w:type="spellEnd"/>
-          </w:p>
-          <w:p>
-            <w:pPr>
-              <w:spacing w:line="240" w:lineRule="auto"/>
-              <w:rPr>
-                <w:rFonts w:ascii="Times New Roman" w:hAnsi="Times New Roman" w:cs="Times New Roman"/>
-                <w:color w:val="000000"/>
-                <w:sz w:val="24"/>
-                <w:szCs w:val="24"/>
-              </w:rPr>
-            </w:pPr>
-            <w:r>
-              <w:rPr>
-                <w:rFonts w:ascii="Times New Roman" w:hAnsi="Times New Roman" w:cs="Times New Roman"/>
-                <w:color w:val="000000"/>
-                <w:sz w:val="24"/>
-                <w:szCs w:val="24"/>
-              </w:rPr>
-              <w:t xml:space="preserve">Sai Jyothsna </w:t>
             </w:r>
             <w:proofErr w:type="spellStart"/>
             <w:r>
@@ -609,15 +618,39 @@
                 <w:sz w:val="24"/>
                 <w:szCs w:val="24"/>
               </w:rPr>
-              <w:t xml:space="preserve">Start working on signup </w:t>
-            </w:r>
-            <w:r>
-              <w:rPr>
-                <w:rFonts w:ascii="Times New Roman" w:hAnsi="Times New Roman" w:cs="Times New Roman"/>
-                <w:sz w:val="24"/>
-                <w:szCs w:val="24"/>
-              </w:rPr>
-              <w:t>functionality.</w:t>
+              <w:t xml:space="preserve">To finish </w:t>
+            </w:r>
+            <w:r>
+              <w:rPr>
+                <w:rFonts w:ascii="Times New Roman" w:hAnsi="Times New Roman" w:cs="Times New Roman"/>
+                <w:sz w:val="24"/>
+                <w:szCs w:val="24"/>
+              </w:rPr>
+              <w:t>working on signup</w:t>
+            </w:r>
+            <w:r>
+              <w:rPr>
+                <w:rFonts w:ascii="Times New Roman" w:hAnsi="Times New Roman" w:cs="Times New Roman"/>
+                <w:sz w:val="24"/>
+                <w:szCs w:val="24"/>
+              </w:rPr>
+              <w:t xml:space="preserve"> and login</w:t>
+            </w:r>
+            <w:r>
+              <w:rPr>
+                <w:rFonts w:ascii="Times New Roman" w:hAnsi="Times New Roman" w:cs="Times New Roman"/>
+                <w:sz w:val="24"/>
+                <w:szCs w:val="24"/>
+              </w:rPr>
+              <w:t xml:space="preserve"> </w:t>
+            </w:r>
+            <w:r>
+              <w:rPr>
+                <w:rFonts w:ascii="Times New Roman" w:hAnsi="Times New Roman" w:cs="Times New Roman"/>
+                <w:sz w:val="24"/>
+                <w:szCs w:val="24"/>
+              </w:rPr>
+              <w:t>functionality</w:t>
             </w:r>
           </w:p>
           <w:p>
@@ -651,41 +684,15 @@
                 <w:sz w:val="24"/>
                 <w:szCs w:val="24"/>
               </w:rPr>
-              <w:t xml:space="preserve"> and </w:t>
-            </w:r>
-            <w:proofErr w:type="spellStart"/>
-            <w:r>
-              <w:rPr>
-                <w:rFonts w:ascii="Times New Roman" w:hAnsi="Times New Roman" w:cs="Times New Roman"/>
-                <w:sz w:val="24"/>
-                <w:szCs w:val="24"/>
-              </w:rPr>
-              <w:t>Mahalakshmi</w:t>
-            </w:r>
-            <w:proofErr w:type="spellEnd"/>
-            <w:r>
-              <w:rPr>
-                <w:rFonts w:ascii="Times New Roman" w:hAnsi="Times New Roman" w:cs="Times New Roman"/>
-                <w:sz w:val="24"/>
-                <w:szCs w:val="24"/>
-              </w:rPr>
-              <w:t xml:space="preserve"> to work on v</w:t>
-            </w:r>
-            <w:r>
-              <w:rPr>
-                <w:rFonts w:ascii="Times New Roman" w:hAnsi="Times New Roman" w:cs="Times New Roman"/>
-                <w:sz w:val="24"/>
-                <w:szCs w:val="24"/>
-              </w:rPr>
-              <w:t>alidation</w:t>
-            </w:r>
-            <w:r>
-              <w:rPr>
-                <w:rFonts w:ascii="Times New Roman" w:hAnsi="Times New Roman" w:cs="Times New Roman"/>
-                <w:sz w:val="24"/>
-                <w:szCs w:val="24"/>
-              </w:rPr>
-              <w:t xml:space="preserve"> of the registration page</w:t>
+              <w:t xml:space="preserve"> to work on the registration page UI and its respective validation</w:t>
+            </w:r>
+            <w:r>
+              <w:rPr>
+                <w:rFonts w:ascii="Times New Roman" w:hAnsi="Times New Roman" w:cs="Times New Roman"/>
+                <w:sz w:val="24"/>
+                <w:szCs w:val="24"/>
+              </w:rPr>
+              <w:t xml:space="preserve"> </w:t>
             </w:r>
           </w:p>
           <w:p>
@@ -703,30 +710,6 @@
                 <w:szCs w:val="24"/>
               </w:rPr>
             </w:pPr>
-            <w:r>
-              <w:rPr>
-                <w:rFonts w:ascii="Times New Roman" w:hAnsi="Times New Roman" w:cs="Times New Roman"/>
-                <w:sz w:val="24"/>
-                <w:szCs w:val="24"/>
-              </w:rPr>
-              <w:t>Bharat</w:t>
-            </w:r>
-            <w:r>
-              <w:rPr>
-                <w:rFonts w:ascii="Times New Roman" w:hAnsi="Times New Roman" w:cs="Times New Roman"/>
-                <w:sz w:val="24"/>
-                <w:szCs w:val="24"/>
-              </w:rPr>
-              <w:t xml:space="preserve">, </w:t>
-            </w:r>
-            <w:r>
-              <w:rPr>
-                <w:rFonts w:ascii="Times New Roman" w:hAnsi="Times New Roman" w:cs="Times New Roman"/>
-                <w:sz w:val="24"/>
-                <w:szCs w:val="24"/>
-              </w:rPr>
-              <w:t xml:space="preserve">Jyothsna and </w:t>
-            </w:r>
             <w:proofErr w:type="spellStart"/>
             <w:r>
               <w:rPr>
@@ -734,7 +717,7 @@
                 <w:sz w:val="24"/>
                 <w:szCs w:val="24"/>
               </w:rPr>
-              <w:t>Dheeraj</w:t>
+              <w:t>Mahalakshmi</w:t>
             </w:r>
             <w:proofErr w:type="spellEnd"/>
             <w:r>
@@ -743,7 +726,15 @@
                 <w:sz w:val="24"/>
                 <w:szCs w:val="24"/>
               </w:rPr>
-              <w:t xml:space="preserve"> to work on setting up backend connectivity.</w:t>
+              <w:t xml:space="preserve"> to work on login</w:t>
+            </w:r>
+            <w:r>
+              <w:rPr>
+                <w:rFonts w:ascii="Times New Roman" w:hAnsi="Times New Roman" w:cs="Times New Roman"/>
+                <w:sz w:val="24"/>
+                <w:szCs w:val="24"/>
+              </w:rPr>
+              <w:t xml:space="preserve"> page UI and its respective validation</w:t>
             </w:r>
           </w:p>
           <w:p>
@@ -761,6 +752,46 @@
                 <w:szCs w:val="24"/>
               </w:rPr>
             </w:pPr>
+            <w:r>
+              <w:rPr>
+                <w:rFonts w:ascii="Times New Roman" w:hAnsi="Times New Roman" w:cs="Times New Roman"/>
+                <w:sz w:val="24"/>
+                <w:szCs w:val="24"/>
+              </w:rPr>
+              <w:t>Bharat</w:t>
+            </w:r>
+            <w:r>
+              <w:rPr>
+                <w:rFonts w:ascii="Times New Roman" w:hAnsi="Times New Roman" w:cs="Times New Roman"/>
+                <w:sz w:val="24"/>
+                <w:szCs w:val="24"/>
+              </w:rPr>
+              <w:t xml:space="preserve"> to work on the database connectivity </w:t>
+            </w:r>
+            <w:r>
+              <w:rPr>
+                <w:rFonts w:ascii="Times New Roman" w:hAnsi="Times New Roman" w:cs="Times New Roman"/>
+                <w:sz w:val="24"/>
+                <w:szCs w:val="24"/>
+              </w:rPr>
+              <w:t>and home page UI</w:t>
+            </w:r>
+          </w:p>
+          <w:p>
+            <w:pPr>
+              <w:pStyle w:val="ListParagraph"/>
+              <w:numPr>
+                <w:ilvl w:val="0"/>
+                <w:numId w:val="1"/>
+              </w:numPr>
+              <w:spacing w:line="240" w:lineRule="auto"/>
+              <w:jc w:val="both"/>
+              <w:rPr>
+                <w:rFonts w:ascii="Times New Roman" w:hAnsi="Times New Roman" w:cs="Times New Roman"/>
+                <w:sz w:val="24"/>
+                <w:szCs w:val="24"/>
+              </w:rPr>
+            </w:pPr>
             <w:proofErr w:type="spellStart"/>
             <w:r>
               <w:rPr>
@@ -768,6 +799,58 @@
                 <w:sz w:val="24"/>
                 <w:szCs w:val="24"/>
               </w:rPr>
+              <w:t>Jyothsna</w:t>
+            </w:r>
+            <w:proofErr w:type="spellEnd"/>
+            <w:r>
+              <w:rPr>
+                <w:rFonts w:ascii="Times New Roman" w:hAnsi="Times New Roman" w:cs="Times New Roman"/>
+                <w:sz w:val="24"/>
+                <w:szCs w:val="24"/>
+              </w:rPr>
+              <w:t xml:space="preserve"> and </w:t>
+            </w:r>
+            <w:proofErr w:type="spellStart"/>
+            <w:r>
+              <w:rPr>
+                <w:rFonts w:ascii="Times New Roman" w:hAnsi="Times New Roman" w:cs="Times New Roman"/>
+                <w:sz w:val="24"/>
+                <w:szCs w:val="24"/>
+              </w:rPr>
+              <w:t>Dheeraj</w:t>
+            </w:r>
+            <w:proofErr w:type="spellEnd"/>
+            <w:r>
+              <w:rPr>
+                <w:rFonts w:ascii="Times New Roman" w:hAnsi="Times New Roman" w:cs="Times New Roman"/>
+                <w:sz w:val="24"/>
+                <w:szCs w:val="24"/>
+              </w:rPr>
+              <w:t xml:space="preserve"> to work on setting up backend connectivity.</w:t>
+            </w:r>
+          </w:p>
+          <w:p>
+            <w:pPr>
+              <w:pStyle w:val="ListParagraph"/>
+              <w:numPr>
+                <w:ilvl w:val="0"/>
+                <w:numId w:val="1"/>
+              </w:numPr>
+              <w:spacing w:line="240" w:lineRule="auto"/>
+              <w:jc w:val="both"/>
+              <w:rPr>
+                <w:rFonts w:ascii="Times New Roman" w:hAnsi="Times New Roman" w:cs="Times New Roman"/>
+                <w:sz w:val="24"/>
+                <w:szCs w:val="24"/>
+              </w:rPr>
+            </w:pPr>
+            <w:proofErr w:type="spellStart"/>
+            <w:r>
+              <w:rPr>
+                <w:rFonts w:ascii="Times New Roman" w:hAnsi="Times New Roman" w:cs="Times New Roman"/>
+                <w:sz w:val="24"/>
+                <w:szCs w:val="24"/>
+              </w:rPr>
               <w:t>Jeevan</w:t>
             </w:r>
             <w:proofErr w:type="spellEnd"/>
@@ -785,6 +868,14 @@
                 <w:sz w:val="24"/>
                 <w:szCs w:val="24"/>
               </w:rPr>
+              <w:t xml:space="preserve">creation and </w:t>
+            </w:r>
+            <w:r>
+              <w:rPr>
+                <w:rFonts w:ascii="Times New Roman" w:hAnsi="Times New Roman" w:cs="Times New Roman"/>
+                <w:sz w:val="24"/>
+                <w:szCs w:val="24"/>
+              </w:rPr>
               <w:t>testing the model</w:t>
             </w:r>
             <w:r>
@@ -795,8 +886,6 @@
               </w:rPr>
               <w:t xml:space="preserve"> using postman</w:t>
             </w:r>
-            <w:bookmarkStart w:id="0" w:name="_GoBack"/>
-            <w:bookmarkEnd w:id="0"/>
             <w:r>
               <w:rPr>
                 <w:rFonts w:ascii="Times New Roman" w:hAnsi="Times New Roman" w:cs="Times New Roman"/>
@@ -804,6 +893,30 @@
                 <w:szCs w:val="24"/>
               </w:rPr>
               <w:t>.</w:t>
+            </w:r>
+          </w:p>
+          <w:p>
+            <w:pPr>
+              <w:pStyle w:val="ListParagraph"/>
+              <w:numPr>
+                <w:ilvl w:val="0"/>
+                <w:numId w:val="1"/>
+              </w:numPr>
+              <w:spacing w:line="240" w:lineRule="auto"/>
+              <w:jc w:val="both"/>
+              <w:rPr>
+                <w:rFonts w:ascii="Times New Roman" w:hAnsi="Times New Roman" w:cs="Times New Roman"/>
+                <w:sz w:val="24"/>
+                <w:szCs w:val="24"/>
+              </w:rPr>
+            </w:pPr>
+            <w:r>
+              <w:rPr>
+                <w:rFonts w:ascii="Times New Roman" w:hAnsi="Times New Roman" w:cs="Times New Roman"/>
+                <w:sz w:val="24"/>
+                <w:szCs w:val="24"/>
+              </w:rPr>
+              <w:t>Work on preparation of technical manual</w:t>
             </w:r>
           </w:p>
           <w:p>
@@ -910,7 +1023,23 @@
                 <w:sz w:val="24"/>
                 <w:szCs w:val="24"/>
               </w:rPr>
-              <w:t xml:space="preserve">ration page </w:t>
+              <w:t>ration page</w:t>
+            </w:r>
+            <w:r>
+              <w:rPr>
+                <w:rFonts w:ascii="Times New Roman" w:hAnsi="Times New Roman" w:cs="Times New Roman"/>
+                <w:sz w:val="24"/>
+                <w:szCs w:val="24"/>
+              </w:rPr>
+              <w:t xml:space="preserve"> and login page</w:t>
+            </w:r>
+            <w:r>
+              <w:rPr>
+                <w:rFonts w:ascii="Times New Roman" w:hAnsi="Times New Roman" w:cs="Times New Roman"/>
+                <w:sz w:val="24"/>
+                <w:szCs w:val="24"/>
+              </w:rPr>
+              <w:t xml:space="preserve"> </w:t>
             </w:r>
           </w:p>
           <w:p>
@@ -936,6 +1065,14 @@
               </w:rPr>
               <w:t>Backend coding has been done for registration page</w:t>
             </w:r>
+            <w:r>
+              <w:rPr>
+                <w:rFonts w:ascii="Times New Roman" w:hAnsi="Times New Roman" w:cs="Times New Roman"/>
+                <w:sz w:val="24"/>
+                <w:szCs w:val="24"/>
+              </w:rPr>
+              <w:t xml:space="preserve"> and login page</w:t>
+            </w:r>
           </w:p>
           <w:p>
             <w:pPr>
@@ -958,7 +1095,73 @@
                 <w:sz w:val="24"/>
                 <w:szCs w:val="24"/>
               </w:rPr>
+              <w:t>Home page</w:t>
+            </w:r>
+            <w:r>
+              <w:rPr>
+                <w:rFonts w:ascii="Times New Roman" w:hAnsi="Times New Roman" w:cs="Times New Roman"/>
+                <w:sz w:val="24"/>
+                <w:szCs w:val="24"/>
+              </w:rPr>
+              <w:t xml:space="preserve"> and database connectivity</w:t>
+            </w:r>
+            <w:r>
+              <w:rPr>
+                <w:rFonts w:ascii="Times New Roman" w:hAnsi="Times New Roman" w:cs="Times New Roman"/>
+                <w:sz w:val="24"/>
+                <w:szCs w:val="24"/>
+              </w:rPr>
+              <w:t xml:space="preserve"> has been setup successfully</w:t>
+            </w:r>
+          </w:p>
+          <w:p>
+            <w:pPr>
+              <w:pStyle w:val="ListParagraph"/>
+              <w:numPr>
+                <w:ilvl w:val="0"/>
+                <w:numId w:val="2"/>
+              </w:numPr>
+              <w:spacing w:line="240" w:lineRule="auto"/>
+              <w:jc w:val="both"/>
+              <w:rPr>
+                <w:rFonts w:ascii="Times New Roman" w:hAnsi="Times New Roman" w:cs="Times New Roman"/>
+                <w:sz w:val="24"/>
+                <w:szCs w:val="24"/>
+              </w:rPr>
+            </w:pPr>
+            <w:r>
+              <w:rPr>
+                <w:rFonts w:ascii="Times New Roman" w:hAnsi="Times New Roman" w:cs="Times New Roman"/>
+                <w:sz w:val="24"/>
+                <w:szCs w:val="24"/>
+              </w:rPr>
               <w:t>Testing has been done and validations are working</w:t>
+            </w:r>
+            <w:bookmarkStart w:id="0" w:name="_GoBack"/>
+            <w:bookmarkEnd w:id="0"/>
+          </w:p>
+          <w:p>
+            <w:pPr>
+              <w:pStyle w:val="ListParagraph"/>
+              <w:numPr>
+                <w:ilvl w:val="0"/>
+                <w:numId w:val="2"/>
+              </w:numPr>
+              <w:spacing w:line="240" w:lineRule="auto"/>
+              <w:jc w:val="both"/>
+              <w:rPr>
+                <w:rFonts w:ascii="Times New Roman" w:hAnsi="Times New Roman" w:cs="Times New Roman"/>
+                <w:sz w:val="24"/>
+                <w:szCs w:val="24"/>
+              </w:rPr>
+            </w:pPr>
+            <w:r>
+              <w:rPr>
+                <w:rFonts w:ascii="Times New Roman" w:hAnsi="Times New Roman" w:cs="Times New Roman"/>
+                <w:sz w:val="24"/>
+                <w:szCs w:val="24"/>
+              </w:rPr>
+              <w:t>Finished working on the technical manual</w:t>
             </w:r>
           </w:p>
           <w:p>
@@ -1116,6 +1319,22 @@
                 <w:szCs w:val="24"/>
               </w:rPr>
             </w:pPr>
+          </w:p>
+          <w:p>
+            <w:pPr>
+              <w:pStyle w:val="ListParagraph"/>
+              <w:numPr>
+                <w:ilvl w:val="0"/>
+                <w:numId w:val="4"/>
+              </w:numPr>
+              <w:spacing w:line="240" w:lineRule="auto"/>
+              <w:jc w:val="both"/>
+              <w:rPr>
+                <w:rFonts w:ascii="Times New Roman" w:hAnsi="Times New Roman" w:cs="Times New Roman"/>
+                <w:sz w:val="24"/>
+                <w:szCs w:val="24"/>
+              </w:rPr>
+            </w:pPr>
             <w:r>
               <w:rPr>
                 <w:rFonts w:ascii="Times New Roman" w:hAnsi="Times New Roman" w:cs="Times New Roman"/>
@@ -1132,6 +1351,82 @@
               </w:rPr>
               <w:t>development tasks</w:t>
             </w:r>
+          </w:p>
+          <w:p>
+            <w:pPr>
+              <w:pStyle w:val="ListParagraph"/>
+              <w:numPr>
+                <w:ilvl w:val="0"/>
+                <w:numId w:val="4"/>
+              </w:numPr>
+              <w:spacing w:line="240" w:lineRule="auto"/>
+              <w:jc w:val="both"/>
+              <w:rPr>
+                <w:rFonts w:ascii="Times New Roman" w:hAnsi="Times New Roman" w:cs="Times New Roman"/>
+                <w:sz w:val="24"/>
+                <w:szCs w:val="24"/>
+              </w:rPr>
+            </w:pPr>
+            <w:r>
+              <w:rPr>
+                <w:rFonts w:ascii="Times New Roman" w:hAnsi="Times New Roman" w:cs="Times New Roman"/>
+                <w:sz w:val="24"/>
+                <w:szCs w:val="24"/>
+              </w:rPr>
+              <w:t>Prepare the weekly report</w:t>
+            </w:r>
+          </w:p>
+          <w:p>
+            <w:pPr>
+              <w:pStyle w:val="ListParagraph"/>
+              <w:numPr>
+                <w:ilvl w:val="0"/>
+                <w:numId w:val="4"/>
+              </w:numPr>
+              <w:spacing w:line="240" w:lineRule="auto"/>
+              <w:jc w:val="both"/>
+              <w:rPr>
+                <w:rFonts w:ascii="Times New Roman" w:hAnsi="Times New Roman" w:cs="Times New Roman"/>
+                <w:sz w:val="24"/>
+                <w:szCs w:val="24"/>
+              </w:rPr>
+            </w:pPr>
+            <w:r>
+              <w:rPr>
+                <w:rFonts w:ascii="Times New Roman" w:hAnsi="Times New Roman" w:cs="Times New Roman"/>
+                <w:sz w:val="24"/>
+                <w:szCs w:val="24"/>
+              </w:rPr>
+              <w:t>Work on the end-user manual prepa</w:t>
+            </w:r>
+            <w:r>
+              <w:rPr>
+                <w:rFonts w:ascii="Times New Roman" w:hAnsi="Times New Roman" w:cs="Times New Roman"/>
+                <w:sz w:val="24"/>
+                <w:szCs w:val="24"/>
+              </w:rPr>
+              <w:t>ra</w:t>
+            </w:r>
+            <w:r>
+              <w:rPr>
+                <w:rFonts w:ascii="Times New Roman" w:hAnsi="Times New Roman" w:cs="Times New Roman"/>
+                <w:sz w:val="24"/>
+                <w:szCs w:val="24"/>
+              </w:rPr>
+              <w:t>tion</w:t>
+            </w:r>
+          </w:p>
+          <w:p>
+            <w:pPr>
+              <w:spacing w:line="240" w:lineRule="auto"/>
+              <w:ind w:left="720"/>
+              <w:jc w:val="both"/>
+              <w:rPr>
+                <w:rFonts w:ascii="Times New Roman" w:hAnsi="Times New Roman" w:cs="Times New Roman"/>
+                <w:sz w:val="24"/>
+                <w:szCs w:val="24"/>
+              </w:rPr>
+            </w:pPr>
           </w:p>
         </w:tc>
       </w:tr>
@@ -1338,6 +1633,92 @@
       </w:pPr>
     </w:lvl>
     <w:lvl w:ilvl="8" w:tplc="0409001B">
+      <w:start w:val="1"/>
+      <w:numFmt w:val="lowerRoman"/>
+      <w:lvlText w:val="%9."/>
+      <w:lvlJc w:val="right"/>
+      <w:pPr>
+        <w:ind w:left="6480" w:hanging="180"/>
+      </w:pPr>
+    </w:lvl>
+  </w:abstractNum>
+  <w:abstractNum w:abstractNumId="2" w15:restartNumberingAfterBreak="0">
+    <w:nsid w:val="7B7B6381"/>
+    <w:multiLevelType w:val="hybridMultilevel"/>
+    <w:tmpl w:val="157EF868"/>
+    <w:lvl w:ilvl="0" w:tplc="0409000F">
+      <w:start w:val="1"/>
+      <w:numFmt w:val="decimal"/>
+      <w:lvlText w:val="%1."/>
+      <w:lvlJc w:val="left"/>
+      <w:pPr>
+        <w:ind w:left="720" w:hanging="360"/>
+      </w:pPr>
+    </w:lvl>
+    <w:lvl w:ilvl="1" w:tplc="04090019" w:tentative="1">
+      <w:start w:val="1"/>
+      <w:numFmt w:val="lowerLetter"/>
+      <w:lvlText w:val="%2."/>
+      <w:lvlJc w:val="left"/>
+      <w:pPr>
+        <w:ind w:left="1440" w:hanging="360"/>
+      </w:pPr>
+    </w:lvl>
+    <w:lvl w:ilvl="2" w:tplc="0409001B" w:tentative="1">
+      <w:start w:val="1"/>
+      <w:numFmt w:val="lowerRoman"/>
+      <w:lvlText w:val="%3."/>
+      <w:lvlJc w:val="right"/>
+      <w:pPr>
+        <w:ind w:left="2160" w:hanging="180"/>
+      </w:pPr>
+    </w:lvl>
+    <w:lvl w:ilvl="3" w:tplc="0409000F" w:tentative="1">
+      <w:start w:val="1"/>
+      <w:numFmt w:val="decimal"/>
+      <w:lvlText w:val="%4."/>
+      <w:lvlJc w:val="left"/>
+      <w:pPr>
+        <w:ind w:left="2880" w:hanging="360"/>
+      </w:pPr>
+    </w:lvl>
+    <w:lvl w:ilvl="4" w:tplc="04090019" w:tentative="1">
+      <w:start w:val="1"/>
+      <w:numFmt w:val="lowerLetter"/>
+      <w:lvlText w:val="%5."/>
+      <w:lvlJc w:val="left"/>
+      <w:pPr>
+        <w:ind w:left="3600" w:hanging="360"/>
+      </w:pPr>
+    </w:lvl>
+    <w:lvl w:ilvl="5" w:tplc="0409001B" w:tentative="1">
+      <w:start w:val="1"/>
+      <w:numFmt w:val="lowerRoman"/>
+      <w:lvlText w:val="%6."/>
+      <w:lvlJc w:val="right"/>
+      <w:pPr>
+        <w:ind w:left="4320" w:hanging="180"/>
+      </w:pPr>
+    </w:lvl>
+    <w:lvl w:ilvl="6" w:tplc="0409000F" w:tentative="1">
+      <w:start w:val="1"/>
+      <w:numFmt w:val="decimal"/>
+      <w:lvlText w:val="%7."/>
+      <w:lvlJc w:val="left"/>
+      <w:pPr>
+        <w:ind w:left="5040" w:hanging="360"/>
+      </w:pPr>
+    </w:lvl>
+    <w:lvl w:ilvl="7" w:tplc="04090019" w:tentative="1">
+      <w:start w:val="1"/>
+      <w:numFmt w:val="lowerLetter"/>
+      <w:lvlText w:val="%8."/>
+      <w:lvlJc w:val="left"/>
+      <w:pPr>
+        <w:ind w:left="5760" w:hanging="360"/>
+      </w:pPr>
+    </w:lvl>
+    <w:lvl w:ilvl="8" w:tplc="0409001B" w:tentative="1">
       <w:start w:val="1"/>
       <w:numFmt w:val="lowerRoman"/>
       <w:lvlText w:val="%9."/>
@@ -1409,6 +1790,9 @@
   </w:num>
   <w:num w:numId="3">
     <w:abstractNumId w:val="0"/>
+  </w:num>
+  <w:num w:numId="4">
+    <w:abstractNumId w:val="2"/>
   </w:num>
 </w:numbering>
 </file>

</xml_diff>

<commit_message>
Added daily team report file
</commit_message>
<xml_diff>
--- a/Documentation/Daily Report (Team) -Team 04.docx
+++ b/Documentation/Daily Report (Team) -Team 04.docx
@@ -33,7 +33,7 @@
     </w:p>
     <w:tbl>
       <w:tblPr>
-        <w:tblW w:w="9360" w:type="dxa"/>
+        <w:tblW w:w="9720" w:type="dxa"/>
         <w:tblInd w:w="-5" w:type="dxa"/>
         <w:tblBorders>
           <w:top w:val="single" w:sz="4" w:space="0" w:color="auto"/>
@@ -47,7 +47,7 @@
       </w:tblPr>
       <w:tblGrid>
         <w:gridCol w:w="2740"/>
-        <w:gridCol w:w="6620"/>
+        <w:gridCol w:w="6980"/>
       </w:tblGrid>
       <w:tr>
         <w:trPr>
@@ -92,7 +92,7 @@
         </w:tc>
         <w:tc>
           <w:tcPr>
-            <w:tcW w:w="6620" w:type="dxa"/>
+            <w:tcW w:w="6980" w:type="dxa"/>
             <w:tcBorders>
               <w:top w:val="single" w:sz="4" w:space="0" w:color="auto"/>
               <w:left w:val="single" w:sz="4" w:space="0" w:color="auto"/>
@@ -167,7 +167,7 @@
         </w:tc>
         <w:tc>
           <w:tcPr>
-            <w:tcW w:w="6620" w:type="dxa"/>
+            <w:tcW w:w="6980" w:type="dxa"/>
             <w:tcBorders>
               <w:top w:val="single" w:sz="4" w:space="0" w:color="auto"/>
               <w:left w:val="single" w:sz="4" w:space="0" w:color="auto"/>
@@ -210,7 +210,7 @@
       </w:tr>
       <w:tr>
         <w:trPr>
-          <w:trHeight w:val="375"/>
+          <w:trHeight w:val="2627"/>
         </w:trPr>
         <w:tc>
           <w:tcPr>
@@ -251,7 +251,7 @@
         </w:tc>
         <w:tc>
           <w:tcPr>
-            <w:tcW w:w="6620" w:type="dxa"/>
+            <w:tcW w:w="6980" w:type="dxa"/>
             <w:tcBorders>
               <w:top w:val="single" w:sz="4" w:space="0" w:color="auto"/>
               <w:left w:val="single" w:sz="4" w:space="0" w:color="auto"/>
@@ -510,18 +510,21 @@
     <w:tbl>
       <w:tblPr>
         <w:tblStyle w:val="TableGrid"/>
-        <w:tblW w:w="9355" w:type="dxa"/>
+        <w:tblW w:w="9714" w:type="dxa"/>
         <w:tblInd w:w="0" w:type="dxa"/>
         <w:tblLook w:val="04A0" w:firstRow="1" w:lastRow="0" w:firstColumn="1" w:lastColumn="0" w:noHBand="0" w:noVBand="1"/>
       </w:tblPr>
       <w:tblGrid>
-        <w:gridCol w:w="1526"/>
-        <w:gridCol w:w="7829"/>
+        <w:gridCol w:w="1584"/>
+        <w:gridCol w:w="8130"/>
       </w:tblGrid>
       <w:tr>
+        <w:trPr>
+          <w:trHeight w:val="2788"/>
+        </w:trPr>
         <w:tc>
           <w:tcPr>
-            <w:tcW w:w="1526" w:type="dxa"/>
+            <w:tcW w:w="1584" w:type="dxa"/>
             <w:tcBorders>
               <w:top w:val="single" w:sz="4" w:space="0" w:color="auto"/>
               <w:left w:val="single" w:sz="4" w:space="0" w:color="auto"/>
@@ -554,7 +557,7 @@
         </w:tc>
         <w:tc>
           <w:tcPr>
-            <w:tcW w:w="7829" w:type="dxa"/>
+            <w:tcW w:w="8130" w:type="dxa"/>
             <w:tcBorders>
               <w:top w:val="single" w:sz="4" w:space="0" w:color="auto"/>
               <w:left w:val="single" w:sz="4" w:space="0" w:color="auto"/>
@@ -726,15 +729,7 @@
                 <w:sz w:val="24"/>
                 <w:szCs w:val="24"/>
               </w:rPr>
-              <w:t xml:space="preserve"> to work on login</w:t>
-            </w:r>
-            <w:r>
-              <w:rPr>
-                <w:rFonts w:ascii="Times New Roman" w:hAnsi="Times New Roman" w:cs="Times New Roman"/>
-                <w:sz w:val="24"/>
-                <w:szCs w:val="24"/>
-              </w:rPr>
-              <w:t xml:space="preserve"> page UI and its respective validation</w:t>
+              <w:t xml:space="preserve"> to work on login page UI and its respective validation</w:t>
             </w:r>
           </w:p>
           <w:p>
@@ -933,9 +928,12 @@
         </w:tc>
       </w:tr>
       <w:tr>
+        <w:trPr>
+          <w:trHeight w:val="1939"/>
+        </w:trPr>
         <w:tc>
           <w:tcPr>
-            <w:tcW w:w="1526" w:type="dxa"/>
+            <w:tcW w:w="1584" w:type="dxa"/>
             <w:tcBorders>
               <w:top w:val="single" w:sz="4" w:space="0" w:color="auto"/>
               <w:left w:val="single" w:sz="4" w:space="0" w:color="auto"/>
@@ -967,7 +965,7 @@
         </w:tc>
         <w:tc>
           <w:tcPr>
-            <w:tcW w:w="7829" w:type="dxa"/>
+            <w:tcW w:w="8130" w:type="dxa"/>
             <w:tcBorders>
               <w:top w:val="single" w:sz="4" w:space="0" w:color="auto"/>
               <w:left w:val="single" w:sz="4" w:space="0" w:color="auto"/>
@@ -1137,8 +1135,6 @@
               </w:rPr>
               <w:t>Testing has been done and validations are working</w:t>
             </w:r>
-            <w:bookmarkStart w:id="0" w:name="_GoBack"/>
-            <w:bookmarkEnd w:id="0"/>
           </w:p>
           <w:p>
             <w:pPr>
@@ -1161,7 +1157,17 @@
                 <w:sz w:val="24"/>
                 <w:szCs w:val="24"/>
               </w:rPr>
-              <w:t>Finished working on the technical manual</w:t>
+              <w:t>Finished preparing</w:t>
+            </w:r>
+            <w:bookmarkStart w:id="0" w:name="_GoBack"/>
+            <w:bookmarkEnd w:id="0"/>
+            <w:r>
+              <w:rPr>
+                <w:rFonts w:ascii="Times New Roman" w:hAnsi="Times New Roman" w:cs="Times New Roman"/>
+                <w:sz w:val="24"/>
+                <w:szCs w:val="24"/>
+              </w:rPr>
+              <w:t xml:space="preserve"> technical manual</w:t>
             </w:r>
           </w:p>
           <w:p>
@@ -1179,9 +1185,12 @@
         </w:tc>
       </w:tr>
       <w:tr>
+        <w:trPr>
+          <w:trHeight w:val="1106"/>
+        </w:trPr>
         <w:tc>
           <w:tcPr>
-            <w:tcW w:w="1526" w:type="dxa"/>
+            <w:tcW w:w="1584" w:type="dxa"/>
             <w:tcBorders>
               <w:top w:val="single" w:sz="4" w:space="0" w:color="auto"/>
               <w:left w:val="single" w:sz="4" w:space="0" w:color="auto"/>
@@ -1213,7 +1222,7 @@
         </w:tc>
         <w:tc>
           <w:tcPr>
-            <w:tcW w:w="7829" w:type="dxa"/>
+            <w:tcW w:w="8130" w:type="dxa"/>
             <w:tcBorders>
               <w:top w:val="single" w:sz="4" w:space="0" w:color="auto"/>
               <w:left w:val="single" w:sz="4" w:space="0" w:color="auto"/>
@@ -1252,23 +1261,15 @@
               <w:t>None</w:t>
             </w:r>
           </w:p>
-          <w:p>
-            <w:pPr>
-              <w:spacing w:line="240" w:lineRule="auto"/>
-              <w:jc w:val="both"/>
-              <w:rPr>
-                <w:rFonts w:ascii="Times New Roman" w:hAnsi="Times New Roman" w:cs="Times New Roman"/>
-                <w:sz w:val="24"/>
-                <w:szCs w:val="24"/>
-              </w:rPr>
-            </w:pPr>
-          </w:p>
         </w:tc>
       </w:tr>
       <w:tr>
+        <w:trPr>
+          <w:trHeight w:val="1394"/>
+        </w:trPr>
         <w:tc>
           <w:tcPr>
-            <w:tcW w:w="1526" w:type="dxa"/>
+            <w:tcW w:w="1584" w:type="dxa"/>
             <w:tcBorders>
               <w:top w:val="single" w:sz="4" w:space="0" w:color="auto"/>
               <w:left w:val="single" w:sz="4" w:space="0" w:color="auto"/>
@@ -1300,7 +1301,7 @@
         </w:tc>
         <w:tc>
           <w:tcPr>
-            <w:tcW w:w="7829" w:type="dxa"/>
+            <w:tcW w:w="8130" w:type="dxa"/>
             <w:tcBorders>
               <w:top w:val="single" w:sz="4" w:space="0" w:color="auto"/>
               <w:left w:val="single" w:sz="4" w:space="0" w:color="auto"/>

</xml_diff>

<commit_message>
Added Project team meeting and daily team report files
</commit_message>
<xml_diff>
--- a/Documentation/Daily Report (Team) -Team 04.docx
+++ b/Documentation/Daily Report (Team) -Team 04.docx
@@ -194,7 +194,7 @@
                 <w:sz w:val="24"/>
                 <w:szCs w:val="24"/>
               </w:rPr>
-              <w:t>June 29</w:t>
+              <w:t>June 30</w:t>
             </w:r>
             <w:r>
               <w:rPr>
@@ -312,7 +312,6 @@
                 <w:szCs w:val="24"/>
               </w:rPr>
             </w:pPr>
-            <w:proofErr w:type="spellStart"/>
             <w:r>
               <w:rPr>
                 <w:rFonts w:ascii="Times New Roman" w:hAnsi="Times New Roman" w:cs="Times New Roman"/>
@@ -320,39 +319,39 @@
                 <w:sz w:val="24"/>
                 <w:szCs w:val="24"/>
               </w:rPr>
-              <w:t>Mahalakshmi</w:t>
-            </w:r>
-            <w:proofErr w:type="spellEnd"/>
-            <w:r>
+              <w:t>Mahalakshmi Kongari</w:t>
+            </w:r>
+          </w:p>
+          <w:p>
+            <w:pPr>
+              <w:spacing w:line="240" w:lineRule="auto"/>
               <w:rPr>
                 <w:rFonts w:ascii="Times New Roman" w:hAnsi="Times New Roman" w:cs="Times New Roman"/>
                 <w:color w:val="000000"/>
                 <w:sz w:val="24"/>
                 <w:szCs w:val="24"/>
               </w:rPr>
-              <w:t xml:space="preserve"> Kongari</w:t>
-            </w:r>
-          </w:p>
-          <w:p>
-            <w:pPr>
-              <w:spacing w:line="240" w:lineRule="auto"/>
+            </w:pPr>
+            <w:r>
               <w:rPr>
                 <w:rFonts w:ascii="Times New Roman" w:hAnsi="Times New Roman" w:cs="Times New Roman"/>
                 <w:color w:val="000000"/>
                 <w:sz w:val="24"/>
                 <w:szCs w:val="24"/>
               </w:rPr>
-            </w:pPr>
-            <w:r>
+              <w:t>Sai Jyothsna Mathi</w:t>
+            </w:r>
+          </w:p>
+          <w:p>
+            <w:pPr>
+              <w:spacing w:line="240" w:lineRule="auto"/>
               <w:rPr>
                 <w:rFonts w:ascii="Times New Roman" w:hAnsi="Times New Roman" w:cs="Times New Roman"/>
                 <w:color w:val="000000"/>
                 <w:sz w:val="24"/>
                 <w:szCs w:val="24"/>
               </w:rPr>
-              <w:t xml:space="preserve">Sai </w:t>
-            </w:r>
-            <w:proofErr w:type="spellStart"/>
+            </w:pPr>
             <w:r>
               <w:rPr>
                 <w:rFonts w:ascii="Times New Roman" w:hAnsi="Times New Roman" w:cs="Times New Roman"/>
@@ -360,19 +359,18 @@
                 <w:sz w:val="24"/>
                 <w:szCs w:val="24"/>
               </w:rPr>
-              <w:t>Jyothsna</w:t>
-            </w:r>
-            <w:proofErr w:type="spellEnd"/>
-            <w:r>
+              <w:t>Jeevan Reddy Mure</w:t>
+            </w:r>
+          </w:p>
+          <w:p>
+            <w:pPr>
               <w:rPr>
                 <w:rFonts w:ascii="Times New Roman" w:hAnsi="Times New Roman" w:cs="Times New Roman"/>
                 <w:color w:val="000000"/>
                 <w:sz w:val="24"/>
                 <w:szCs w:val="24"/>
               </w:rPr>
-              <w:t xml:space="preserve"> </w:t>
-            </w:r>
-            <w:proofErr w:type="spellStart"/>
+            </w:pPr>
             <w:r>
               <w:rPr>
                 <w:rFonts w:ascii="Times New Roman" w:hAnsi="Times New Roman" w:cs="Times New Roman"/>
@@ -380,92 +378,8 @@
                 <w:sz w:val="24"/>
                 <w:szCs w:val="24"/>
               </w:rPr>
-              <w:t>Mathi</w:t>
-            </w:r>
-            <w:proofErr w:type="spellEnd"/>
-          </w:p>
-          <w:p>
-            <w:pPr>
-              <w:spacing w:line="240" w:lineRule="auto"/>
-              <w:rPr>
-                <w:rFonts w:ascii="Times New Roman" w:hAnsi="Times New Roman" w:cs="Times New Roman"/>
-                <w:color w:val="000000"/>
-                <w:sz w:val="24"/>
-                <w:szCs w:val="24"/>
-              </w:rPr>
-            </w:pPr>
-            <w:proofErr w:type="spellStart"/>
-            <w:r>
-              <w:rPr>
-                <w:rFonts w:ascii="Times New Roman" w:hAnsi="Times New Roman" w:cs="Times New Roman"/>
-                <w:color w:val="000000"/>
-                <w:sz w:val="24"/>
-                <w:szCs w:val="24"/>
-              </w:rPr>
-              <w:t>Jeevan</w:t>
-            </w:r>
-            <w:proofErr w:type="spellEnd"/>
-            <w:r>
-              <w:rPr>
-                <w:rFonts w:ascii="Times New Roman" w:hAnsi="Times New Roman" w:cs="Times New Roman"/>
-                <w:color w:val="000000"/>
-                <w:sz w:val="24"/>
-                <w:szCs w:val="24"/>
-              </w:rPr>
-              <w:t xml:space="preserve"> Reddy </w:t>
-            </w:r>
-            <w:proofErr w:type="spellStart"/>
-            <w:r>
-              <w:rPr>
-                <w:rFonts w:ascii="Times New Roman" w:hAnsi="Times New Roman" w:cs="Times New Roman"/>
-                <w:color w:val="000000"/>
-                <w:sz w:val="24"/>
-                <w:szCs w:val="24"/>
-              </w:rPr>
-              <w:t>Mure</w:t>
-            </w:r>
-            <w:proofErr w:type="spellEnd"/>
-          </w:p>
-          <w:p>
-            <w:pPr>
-              <w:rPr>
-                <w:rFonts w:ascii="Times New Roman" w:hAnsi="Times New Roman" w:cs="Times New Roman"/>
-                <w:color w:val="000000"/>
-                <w:sz w:val="24"/>
-                <w:szCs w:val="24"/>
-              </w:rPr>
-            </w:pPr>
-            <w:proofErr w:type="spellStart"/>
-            <w:r>
-              <w:rPr>
-                <w:rFonts w:ascii="Times New Roman" w:hAnsi="Times New Roman" w:cs="Times New Roman"/>
-                <w:color w:val="000000"/>
-                <w:sz w:val="24"/>
-                <w:szCs w:val="24"/>
-              </w:rPr>
-              <w:t>Dheeraj</w:t>
-            </w:r>
-            <w:proofErr w:type="spellEnd"/>
-            <w:r>
-              <w:rPr>
-                <w:rFonts w:ascii="Times New Roman" w:hAnsi="Times New Roman" w:cs="Times New Roman"/>
-                <w:color w:val="000000"/>
-                <w:sz w:val="24"/>
-                <w:szCs w:val="24"/>
-              </w:rPr>
-              <w:t xml:space="preserve"> </w:t>
-            </w:r>
-            <w:proofErr w:type="spellStart"/>
-            <w:r>
-              <w:rPr>
-                <w:rFonts w:ascii="Times New Roman" w:hAnsi="Times New Roman" w:cs="Times New Roman"/>
-                <w:color w:val="000000"/>
-                <w:sz w:val="24"/>
-                <w:szCs w:val="24"/>
-              </w:rPr>
-              <w:t>Edupuganti</w:t>
-            </w:r>
-            <w:proofErr w:type="spellEnd"/>
+              <w:t>Dheeraj Edupuganti</w:t>
+            </w:r>
           </w:p>
         </w:tc>
       </w:tr>
@@ -621,39 +535,7 @@
                 <w:sz w:val="24"/>
                 <w:szCs w:val="24"/>
               </w:rPr>
-              <w:t xml:space="preserve">To finish </w:t>
-            </w:r>
-            <w:r>
-              <w:rPr>
-                <w:rFonts w:ascii="Times New Roman" w:hAnsi="Times New Roman" w:cs="Times New Roman"/>
-                <w:sz w:val="24"/>
-                <w:szCs w:val="24"/>
-              </w:rPr>
-              <w:t>working on signup</w:t>
-            </w:r>
-            <w:r>
-              <w:rPr>
-                <w:rFonts w:ascii="Times New Roman" w:hAnsi="Times New Roman" w:cs="Times New Roman"/>
-                <w:sz w:val="24"/>
-                <w:szCs w:val="24"/>
-              </w:rPr>
-              <w:t xml:space="preserve"> and login</w:t>
-            </w:r>
-            <w:r>
-              <w:rPr>
-                <w:rFonts w:ascii="Times New Roman" w:hAnsi="Times New Roman" w:cs="Times New Roman"/>
-                <w:sz w:val="24"/>
-                <w:szCs w:val="24"/>
-              </w:rPr>
-              <w:t xml:space="preserve"> </w:t>
-            </w:r>
-            <w:r>
-              <w:rPr>
-                <w:rFonts w:ascii="Times New Roman" w:hAnsi="Times New Roman" w:cs="Times New Roman"/>
-                <w:sz w:val="24"/>
-                <w:szCs w:val="24"/>
-              </w:rPr>
-              <w:t>functionality</w:t>
+              <w:t>To finish working on forgot password functionality</w:t>
             </w:r>
           </w:p>
           <w:p>
@@ -671,31 +553,29 @@
                 <w:szCs w:val="24"/>
               </w:rPr>
             </w:pPr>
-            <w:proofErr w:type="spellStart"/>
-            <w:r>
-              <w:rPr>
-                <w:rFonts w:ascii="Times New Roman" w:hAnsi="Times New Roman" w:cs="Times New Roman"/>
-                <w:sz w:val="24"/>
-                <w:szCs w:val="24"/>
-              </w:rPr>
-              <w:t>Bhavya</w:t>
-            </w:r>
-            <w:proofErr w:type="spellEnd"/>
-            <w:r>
-              <w:rPr>
-                <w:rFonts w:ascii="Times New Roman" w:hAnsi="Times New Roman" w:cs="Times New Roman"/>
-                <w:sz w:val="24"/>
-                <w:szCs w:val="24"/>
-              </w:rPr>
-              <w:t xml:space="preserve"> to work on the registration page UI and its respective validation</w:t>
-            </w:r>
-            <w:r>
-              <w:rPr>
-                <w:rFonts w:ascii="Times New Roman" w:hAnsi="Times New Roman" w:cs="Times New Roman"/>
-                <w:sz w:val="24"/>
-                <w:szCs w:val="24"/>
-              </w:rPr>
-              <w:t xml:space="preserve"> </w:t>
+            <w:r>
+              <w:rPr>
+                <w:rFonts w:ascii="Times New Roman" w:hAnsi="Times New Roman" w:cs="Times New Roman"/>
+                <w:sz w:val="24"/>
+                <w:szCs w:val="24"/>
+              </w:rPr>
+              <w:t xml:space="preserve">Bhavya &amp; Bharat to work on the forgot password </w:t>
+            </w:r>
+            <w:r>
+              <w:rPr>
+                <w:rFonts w:ascii="Times New Roman" w:hAnsi="Times New Roman" w:cs="Times New Roman"/>
+                <w:sz w:val="24"/>
+                <w:szCs w:val="24"/>
+              </w:rPr>
+              <w:t xml:space="preserve">page </w:t>
+            </w:r>
+            <w:r>
+              <w:rPr>
+                <w:rFonts w:ascii="Times New Roman" w:hAnsi="Times New Roman" w:cs="Times New Roman"/>
+                <w:sz w:val="24"/>
+                <w:szCs w:val="24"/>
+              </w:rPr>
+              <w:t xml:space="preserve">UI </w:t>
             </w:r>
           </w:p>
           <w:p>
@@ -713,7 +593,6 @@
                 <w:szCs w:val="24"/>
               </w:rPr>
             </w:pPr>
-            <w:proofErr w:type="spellStart"/>
             <w:r>
               <w:rPr>
                 <w:rFonts w:ascii="Times New Roman" w:hAnsi="Times New Roman" w:cs="Times New Roman"/>
@@ -722,14 +601,29 @@
               </w:rPr>
               <w:t>Mahalakshmi</w:t>
             </w:r>
-            <w:proofErr w:type="spellEnd"/>
-            <w:r>
-              <w:rPr>
-                <w:rFonts w:ascii="Times New Roman" w:hAnsi="Times New Roman" w:cs="Times New Roman"/>
-                <w:sz w:val="24"/>
-                <w:szCs w:val="24"/>
-              </w:rPr>
-              <w:t xml:space="preserve"> to work on login page UI and its respective validation</w:t>
+            <w:r>
+              <w:rPr>
+                <w:rFonts w:ascii="Times New Roman" w:hAnsi="Times New Roman" w:cs="Times New Roman"/>
+                <w:sz w:val="24"/>
+                <w:szCs w:val="24"/>
+              </w:rPr>
+              <w:t>, Jyothsna &amp; Dheeraj</w:t>
+            </w:r>
+            <w:r>
+              <w:rPr>
+                <w:rFonts w:ascii="Times New Roman" w:hAnsi="Times New Roman" w:cs="Times New Roman"/>
+                <w:sz w:val="24"/>
+                <w:szCs w:val="24"/>
+              </w:rPr>
+              <w:t xml:space="preserve"> to work on </w:t>
+            </w:r>
+            <w:r>
+              <w:rPr>
+                <w:rFonts w:ascii="Times New Roman" w:hAnsi="Times New Roman" w:cs="Times New Roman"/>
+                <w:sz w:val="24"/>
+                <w:szCs w:val="24"/>
+              </w:rPr>
+              <w:t>the back-end connectivity</w:t>
             </w:r>
           </w:p>
           <w:p>
@@ -753,23 +647,7 @@
                 <w:sz w:val="24"/>
                 <w:szCs w:val="24"/>
               </w:rPr>
-              <w:t>Bharat</w:t>
-            </w:r>
-            <w:r>
-              <w:rPr>
-                <w:rFonts w:ascii="Times New Roman" w:hAnsi="Times New Roman" w:cs="Times New Roman"/>
-                <w:sz w:val="24"/>
-                <w:szCs w:val="24"/>
-              </w:rPr>
-              <w:t xml:space="preserve"> to work on the database connectivity </w:t>
-            </w:r>
-            <w:r>
-              <w:rPr>
-                <w:rFonts w:ascii="Times New Roman" w:hAnsi="Times New Roman" w:cs="Times New Roman"/>
-                <w:sz w:val="24"/>
-                <w:szCs w:val="24"/>
-              </w:rPr>
-              <w:t>and home page UI</w:t>
+              <w:t>Jeevan to work on the testing of the model using postman.</w:t>
             </w:r>
           </w:p>
           <w:p>
@@ -787,143 +665,14 @@
                 <w:szCs w:val="24"/>
               </w:rPr>
             </w:pPr>
-            <w:proofErr w:type="spellStart"/>
-            <w:r>
-              <w:rPr>
-                <w:rFonts w:ascii="Times New Roman" w:hAnsi="Times New Roman" w:cs="Times New Roman"/>
-                <w:sz w:val="24"/>
-                <w:szCs w:val="24"/>
-              </w:rPr>
-              <w:t>Jyothsna</w:t>
-            </w:r>
-            <w:proofErr w:type="spellEnd"/>
-            <w:r>
-              <w:rPr>
-                <w:rFonts w:ascii="Times New Roman" w:hAnsi="Times New Roman" w:cs="Times New Roman"/>
-                <w:sz w:val="24"/>
-                <w:szCs w:val="24"/>
-              </w:rPr>
-              <w:t xml:space="preserve"> and </w:t>
-            </w:r>
-            <w:proofErr w:type="spellStart"/>
-            <w:r>
-              <w:rPr>
-                <w:rFonts w:ascii="Times New Roman" w:hAnsi="Times New Roman" w:cs="Times New Roman"/>
-                <w:sz w:val="24"/>
-                <w:szCs w:val="24"/>
-              </w:rPr>
-              <w:t>Dheeraj</w:t>
-            </w:r>
-            <w:proofErr w:type="spellEnd"/>
-            <w:r>
-              <w:rPr>
-                <w:rFonts w:ascii="Times New Roman" w:hAnsi="Times New Roman" w:cs="Times New Roman"/>
-                <w:sz w:val="24"/>
-                <w:szCs w:val="24"/>
-              </w:rPr>
-              <w:t xml:space="preserve"> to work on setting up backend connectivity.</w:t>
-            </w:r>
-          </w:p>
-          <w:p>
-            <w:pPr>
-              <w:pStyle w:val="ListParagraph"/>
-              <w:numPr>
-                <w:ilvl w:val="0"/>
-                <w:numId w:val="1"/>
-              </w:numPr>
-              <w:spacing w:line="240" w:lineRule="auto"/>
-              <w:jc w:val="both"/>
-              <w:rPr>
-                <w:rFonts w:ascii="Times New Roman" w:hAnsi="Times New Roman" w:cs="Times New Roman"/>
-                <w:sz w:val="24"/>
-                <w:szCs w:val="24"/>
-              </w:rPr>
-            </w:pPr>
-            <w:proofErr w:type="spellStart"/>
-            <w:r>
-              <w:rPr>
-                <w:rFonts w:ascii="Times New Roman" w:hAnsi="Times New Roman" w:cs="Times New Roman"/>
-                <w:sz w:val="24"/>
-                <w:szCs w:val="24"/>
-              </w:rPr>
-              <w:t>Jeevan</w:t>
-            </w:r>
-            <w:proofErr w:type="spellEnd"/>
-            <w:r>
-              <w:rPr>
-                <w:rFonts w:ascii="Times New Roman" w:hAnsi="Times New Roman" w:cs="Times New Roman"/>
-                <w:sz w:val="24"/>
-                <w:szCs w:val="24"/>
-              </w:rPr>
-              <w:t xml:space="preserve"> to work on </w:t>
-            </w:r>
-            <w:r>
-              <w:rPr>
-                <w:rFonts w:ascii="Times New Roman" w:hAnsi="Times New Roman" w:cs="Times New Roman"/>
-                <w:sz w:val="24"/>
-                <w:szCs w:val="24"/>
-              </w:rPr>
-              <w:t xml:space="preserve">creation and </w:t>
-            </w:r>
-            <w:r>
-              <w:rPr>
-                <w:rFonts w:ascii="Times New Roman" w:hAnsi="Times New Roman" w:cs="Times New Roman"/>
-                <w:sz w:val="24"/>
-                <w:szCs w:val="24"/>
-              </w:rPr>
-              <w:t>testing the model</w:t>
-            </w:r>
-            <w:r>
-              <w:rPr>
-                <w:rFonts w:ascii="Times New Roman" w:hAnsi="Times New Roman" w:cs="Times New Roman"/>
-                <w:sz w:val="24"/>
-                <w:szCs w:val="24"/>
-              </w:rPr>
-              <w:t xml:space="preserve"> using postman</w:t>
-            </w:r>
-            <w:r>
-              <w:rPr>
-                <w:rFonts w:ascii="Times New Roman" w:hAnsi="Times New Roman" w:cs="Times New Roman"/>
-                <w:sz w:val="24"/>
-                <w:szCs w:val="24"/>
-              </w:rPr>
-              <w:t>.</w:t>
-            </w:r>
-          </w:p>
-          <w:p>
-            <w:pPr>
-              <w:pStyle w:val="ListParagraph"/>
-              <w:numPr>
-                <w:ilvl w:val="0"/>
-                <w:numId w:val="1"/>
-              </w:numPr>
-              <w:spacing w:line="240" w:lineRule="auto"/>
-              <w:jc w:val="both"/>
-              <w:rPr>
-                <w:rFonts w:ascii="Times New Roman" w:hAnsi="Times New Roman" w:cs="Times New Roman"/>
-                <w:sz w:val="24"/>
-                <w:szCs w:val="24"/>
-              </w:rPr>
-            </w:pPr>
-            <w:r>
-              <w:rPr>
-                <w:rFonts w:ascii="Times New Roman" w:hAnsi="Times New Roman" w:cs="Times New Roman"/>
-                <w:sz w:val="24"/>
-                <w:szCs w:val="24"/>
-              </w:rPr>
-              <w:t>Work on preparation of technical manual</w:t>
-            </w:r>
-          </w:p>
-          <w:p>
-            <w:pPr>
-              <w:spacing w:line="240" w:lineRule="auto"/>
-              <w:jc w:val="both"/>
-              <w:rPr>
-                <w:rFonts w:ascii="Times New Roman" w:hAnsi="Times New Roman" w:cs="Times New Roman"/>
-                <w:sz w:val="24"/>
-                <w:szCs w:val="24"/>
-              </w:rPr>
-            </w:pPr>
+            <w:r>
+              <w:rPr>
+                <w:rFonts w:ascii="Times New Roman" w:hAnsi="Times New Roman" w:cs="Times New Roman"/>
+                <w:sz w:val="24"/>
+                <w:szCs w:val="24"/>
+              </w:rPr>
+              <w:t>Work on preparation of end-user manual</w:t>
+            </w:r>
           </w:p>
         </w:tc>
       </w:tr>
@@ -1005,31 +754,7 @@
                 <w:sz w:val="24"/>
                 <w:szCs w:val="24"/>
               </w:rPr>
-              <w:t>Validations have been written</w:t>
-            </w:r>
-            <w:r>
-              <w:rPr>
-                <w:rFonts w:ascii="Times New Roman" w:hAnsi="Times New Roman" w:cs="Times New Roman"/>
-                <w:sz w:val="24"/>
-                <w:szCs w:val="24"/>
-              </w:rPr>
-              <w:t xml:space="preserve"> for regist</w:t>
-            </w:r>
-            <w:r>
-              <w:rPr>
-                <w:rFonts w:ascii="Times New Roman" w:hAnsi="Times New Roman" w:cs="Times New Roman"/>
-                <w:sz w:val="24"/>
-                <w:szCs w:val="24"/>
-              </w:rPr>
-              <w:t>ration page</w:t>
-            </w:r>
-            <w:r>
-              <w:rPr>
-                <w:rFonts w:ascii="Times New Roman" w:hAnsi="Times New Roman" w:cs="Times New Roman"/>
-                <w:sz w:val="24"/>
-                <w:szCs w:val="24"/>
-              </w:rPr>
-              <w:t xml:space="preserve"> and login page</w:t>
+              <w:t>Forgot password functionality UI has been set</w:t>
             </w:r>
             <w:r>
               <w:rPr>
@@ -1038,6 +763,14 @@
                 <w:szCs w:val="24"/>
               </w:rPr>
               <w:t xml:space="preserve"> </w:t>
+            </w:r>
+            <w:r>
+              <w:rPr>
+                <w:rFonts w:ascii="Times New Roman" w:hAnsi="Times New Roman" w:cs="Times New Roman"/>
+                <w:sz w:val="24"/>
+                <w:szCs w:val="24"/>
+              </w:rPr>
+              <w:t>up successfully</w:t>
             </w:r>
           </w:p>
           <w:p>
@@ -1061,15 +794,15 @@
                 <w:sz w:val="24"/>
                 <w:szCs w:val="24"/>
               </w:rPr>
-              <w:t>Backend coding has been done for registration page</w:t>
-            </w:r>
-            <w:r>
-              <w:rPr>
-                <w:rFonts w:ascii="Times New Roman" w:hAnsi="Times New Roman" w:cs="Times New Roman"/>
-                <w:sz w:val="24"/>
-                <w:szCs w:val="24"/>
-              </w:rPr>
-              <w:t xml:space="preserve"> and login page</w:t>
+              <w:t xml:space="preserve">Backend coding has been done for </w:t>
+            </w:r>
+            <w:r>
+              <w:rPr>
+                <w:rFonts w:ascii="Times New Roman" w:hAnsi="Times New Roman" w:cs="Times New Roman"/>
+                <w:sz w:val="24"/>
+                <w:szCs w:val="24"/>
+              </w:rPr>
+              <w:t>forgot password functionality</w:t>
             </w:r>
           </w:p>
           <w:p>
@@ -1093,23 +826,15 @@
                 <w:sz w:val="24"/>
                 <w:szCs w:val="24"/>
               </w:rPr>
-              <w:t>Home page</w:t>
-            </w:r>
-            <w:r>
-              <w:rPr>
-                <w:rFonts w:ascii="Times New Roman" w:hAnsi="Times New Roman" w:cs="Times New Roman"/>
-                <w:sz w:val="24"/>
-                <w:szCs w:val="24"/>
-              </w:rPr>
-              <w:t xml:space="preserve"> and database connectivity</w:t>
-            </w:r>
-            <w:r>
-              <w:rPr>
-                <w:rFonts w:ascii="Times New Roman" w:hAnsi="Times New Roman" w:cs="Times New Roman"/>
-                <w:sz w:val="24"/>
-                <w:szCs w:val="24"/>
-              </w:rPr>
-              <w:t xml:space="preserve"> has been setup successfully</w:t>
+              <w:t>Testing has been done and working</w:t>
+            </w:r>
+            <w:r>
+              <w:rPr>
+                <w:rFonts w:ascii="Times New Roman" w:hAnsi="Times New Roman" w:cs="Times New Roman"/>
+                <w:sz w:val="24"/>
+                <w:szCs w:val="24"/>
+              </w:rPr>
+              <w:t xml:space="preserve"> successfully</w:t>
             </w:r>
           </w:p>
           <w:p>
@@ -1133,41 +858,31 @@
                 <w:sz w:val="24"/>
                 <w:szCs w:val="24"/>
               </w:rPr>
-              <w:t>Testing has been done and validations are working</w:t>
-            </w:r>
-          </w:p>
-          <w:p>
-            <w:pPr>
-              <w:pStyle w:val="ListParagraph"/>
-              <w:numPr>
-                <w:ilvl w:val="0"/>
-                <w:numId w:val="2"/>
-              </w:numPr>
-              <w:spacing w:line="240" w:lineRule="auto"/>
-              <w:jc w:val="both"/>
-              <w:rPr>
-                <w:rFonts w:ascii="Times New Roman" w:hAnsi="Times New Roman" w:cs="Times New Roman"/>
-                <w:sz w:val="24"/>
-                <w:szCs w:val="24"/>
-              </w:rPr>
-            </w:pPr>
-            <w:r>
-              <w:rPr>
-                <w:rFonts w:ascii="Times New Roman" w:hAnsi="Times New Roman" w:cs="Times New Roman"/>
-                <w:sz w:val="24"/>
-                <w:szCs w:val="24"/>
-              </w:rPr>
               <w:t>Finished preparing</w:t>
             </w:r>
-            <w:bookmarkStart w:id="0" w:name="_GoBack"/>
-            <w:bookmarkEnd w:id="0"/>
-            <w:r>
-              <w:rPr>
-                <w:rFonts w:ascii="Times New Roman" w:hAnsi="Times New Roman" w:cs="Times New Roman"/>
-                <w:sz w:val="24"/>
-                <w:szCs w:val="24"/>
-              </w:rPr>
-              <w:t xml:space="preserve"> technical manual</w:t>
+            <w:r>
+              <w:rPr>
+                <w:rFonts w:ascii="Times New Roman" w:hAnsi="Times New Roman" w:cs="Times New Roman"/>
+                <w:sz w:val="24"/>
+                <w:szCs w:val="24"/>
+              </w:rPr>
+              <w:t xml:space="preserve"> </w:t>
+            </w:r>
+            <w:r>
+              <w:rPr>
+                <w:rFonts w:ascii="Times New Roman" w:hAnsi="Times New Roman" w:cs="Times New Roman"/>
+                <w:sz w:val="24"/>
+                <w:szCs w:val="24"/>
+              </w:rPr>
+              <w:t xml:space="preserve">end-user </w:t>
+            </w:r>
+            <w:r>
+              <w:rPr>
+                <w:rFonts w:ascii="Times New Roman" w:hAnsi="Times New Roman" w:cs="Times New Roman"/>
+                <w:sz w:val="24"/>
+                <w:szCs w:val="24"/>
+              </w:rPr>
+              <w:t>manual</w:t>
             </w:r>
           </w:p>
           <w:p>
@@ -1342,15 +1057,41 @@
                 <w:sz w:val="24"/>
                 <w:szCs w:val="24"/>
               </w:rPr>
-              <w:t xml:space="preserve">Work on assigned </w:t>
-            </w:r>
-            <w:r>
-              <w:rPr>
-                <w:rFonts w:ascii="Times New Roman" w:hAnsi="Times New Roman" w:cs="Times New Roman"/>
-                <w:sz w:val="24"/>
-                <w:szCs w:val="24"/>
-              </w:rPr>
-              <w:t>development tasks</w:t>
+              <w:t xml:space="preserve">Work on the </w:t>
+            </w:r>
+            <w:bookmarkStart w:id="0" w:name="_GoBack"/>
+            <w:bookmarkEnd w:id="0"/>
+            <w:r>
+              <w:rPr>
+                <w:rFonts w:ascii="Times New Roman" w:hAnsi="Times New Roman" w:cs="Times New Roman"/>
+                <w:sz w:val="24"/>
+                <w:szCs w:val="24"/>
+              </w:rPr>
+              <w:t>documentation</w:t>
+            </w:r>
+            <w:r>
+              <w:rPr>
+                <w:rFonts w:ascii="Times New Roman" w:hAnsi="Times New Roman" w:cs="Times New Roman"/>
+                <w:sz w:val="24"/>
+                <w:szCs w:val="24"/>
+              </w:rPr>
+              <w:t xml:space="preserve"> prepa</w:t>
+            </w:r>
+            <w:r>
+              <w:rPr>
+                <w:rFonts w:ascii="Times New Roman" w:hAnsi="Times New Roman" w:cs="Times New Roman"/>
+                <w:sz w:val="24"/>
+                <w:szCs w:val="24"/>
+              </w:rPr>
+              <w:t>ra</w:t>
+            </w:r>
+            <w:r>
+              <w:rPr>
+                <w:rFonts w:ascii="Times New Roman" w:hAnsi="Times New Roman" w:cs="Times New Roman"/>
+                <w:sz w:val="24"/>
+                <w:szCs w:val="24"/>
+              </w:rPr>
+              <w:t>tion</w:t>
             </w:r>
           </w:p>
           <w:p>
@@ -1374,60 +1115,8 @@
                 <w:sz w:val="24"/>
                 <w:szCs w:val="24"/>
               </w:rPr>
-              <w:t>Prepare the weekly report</w:t>
-            </w:r>
-          </w:p>
-          <w:p>
-            <w:pPr>
-              <w:pStyle w:val="ListParagraph"/>
-              <w:numPr>
-                <w:ilvl w:val="0"/>
-                <w:numId w:val="4"/>
-              </w:numPr>
-              <w:spacing w:line="240" w:lineRule="auto"/>
-              <w:jc w:val="both"/>
-              <w:rPr>
-                <w:rFonts w:ascii="Times New Roman" w:hAnsi="Times New Roman" w:cs="Times New Roman"/>
-                <w:sz w:val="24"/>
-                <w:szCs w:val="24"/>
-              </w:rPr>
-            </w:pPr>
-            <w:r>
-              <w:rPr>
-                <w:rFonts w:ascii="Times New Roman" w:hAnsi="Times New Roman" w:cs="Times New Roman"/>
-                <w:sz w:val="24"/>
-                <w:szCs w:val="24"/>
-              </w:rPr>
-              <w:t>Work on the end-user manual prepa</w:t>
-            </w:r>
-            <w:r>
-              <w:rPr>
-                <w:rFonts w:ascii="Times New Roman" w:hAnsi="Times New Roman" w:cs="Times New Roman"/>
-                <w:sz w:val="24"/>
-                <w:szCs w:val="24"/>
-              </w:rPr>
-              <w:t>ra</w:t>
-            </w:r>
-            <w:r>
-              <w:rPr>
-                <w:rFonts w:ascii="Times New Roman" w:hAnsi="Times New Roman" w:cs="Times New Roman"/>
-                <w:sz w:val="24"/>
-                <w:szCs w:val="24"/>
-              </w:rPr>
-              <w:t>tion</w:t>
-            </w:r>
-          </w:p>
-          <w:p>
-            <w:pPr>
-              <w:spacing w:line="240" w:lineRule="auto"/>
-              <w:ind w:left="720"/>
-              <w:jc w:val="both"/>
-              <w:rPr>
-                <w:rFonts w:ascii="Times New Roman" w:hAnsi="Times New Roman" w:cs="Times New Roman"/>
-                <w:sz w:val="24"/>
-                <w:szCs w:val="24"/>
-              </w:rPr>
-            </w:pPr>
+              <w:t>Prepare for final presentation</w:t>
+            </w:r>
           </w:p>
         </w:tc>
       </w:tr>

</xml_diff>